<commit_message>
Add tests & factories - WIP
</commit_message>
<xml_diff>
--- a/Write-Up/Dissertation.docx
+++ b/Write-Up/Dissertation.docx
@@ -285,8 +285,13 @@
         </w:numPr>
       </w:pPr>
       <w:r>
-        <w:t>Has a full bibliography attached laid out according to the guidelines specified in the Student Project Handbook</w:t>
-      </w:r>
+        <w:t xml:space="preserve">Has a full bibliography attached laid out according to the guidelines specified in the Student Project </w:t>
+      </w:r>
+      <w:proofErr w:type="gramStart"/>
+      <w:r>
+        <w:t>Handbook</w:t>
+      </w:r>
+      <w:proofErr w:type="gramEnd"/>
     </w:p>
     <w:p>
       <w:pPr>
@@ -1657,13 +1662,29 @@
     </w:p>
     <w:p>
       <w:r>
-        <w:t>From my perspective, I don’t want the data from my home, leaving my home, to be stored on ‘in the cloud’ somewhere, so that I have to pay a monthly fee to have the cloud then return this data to me, so that I make use of it. I find this to be very invasive and restricts my options, as I don’t want to be paying multiple subscriptions to multiple brands, not on top of all the other subscriptions that come with living a technology enabled life (e.g., internet service provider, on-demand TV service, photo storage, on-demand music, content subscriptions to creators I enjoy, etc.) – it all adds up very quickly.</w:t>
+        <w:t xml:space="preserve">From my perspective, I don’t want the data from my home, leaving my home, to be stored on ‘in the cloud’ somewhere, so that I </w:t>
+      </w:r>
+      <w:proofErr w:type="gramStart"/>
+      <w:r>
+        <w:t>have to</w:t>
+      </w:r>
+      <w:proofErr w:type="gramEnd"/>
+      <w:r>
+        <w:t xml:space="preserve"> pay a monthly fee to have the cloud then return this data to me, so that I make use of it. I find this to be very invasive and restricts my options, as I don’t want to be paying multiple subscriptions to multiple brands, not on top of all the other subscriptions that come with living a technology enabled life (e.g., internet service provider, on-demand TV service, photo storage, on-demand music, content subscriptions to creators I enjoy, etc.) – it all adds up very quickly.</w:t>
       </w:r>
     </w:p>
     <w:p>
       <w:r>
         <w:lastRenderedPageBreak/>
-        <w:t xml:space="preserve">[Mention royalty fees to become part of some ecosystems, e.g. </w:t>
+        <w:t xml:space="preserve">[Mention royalty fees to become part of some ecosystems, </w:t>
+      </w:r>
+      <w:proofErr w:type="gramStart"/>
+      <w:r>
+        <w:t>e.g.</w:t>
+      </w:r>
+      <w:proofErr w:type="gramEnd"/>
+      <w:r>
+        <w:t xml:space="preserve"> </w:t>
       </w:r>
       <w:proofErr w:type="spellStart"/>
       <w:r>
@@ -1677,7 +1698,15 @@
         <w:t>must</w:t>
       </w:r>
       <w:r>
-        <w:t xml:space="preserve"> shell out excessive amounts of money, or they have to be standalone, in which case for the average consumer they may not be all that useful because it doesn’t integrate – even if the device itself is state of the art].</w:t>
+        <w:t xml:space="preserve"> shell out excessive amounts of money, or they </w:t>
+      </w:r>
+      <w:proofErr w:type="gramStart"/>
+      <w:r>
+        <w:t>have to</w:t>
+      </w:r>
+      <w:proofErr w:type="gramEnd"/>
+      <w:r>
+        <w:t xml:space="preserve"> be standalone, in which case for the average consumer they may not be all that useful because it doesn’t integrate – even if the device itself is state of the art].</w:t>
       </w:r>
     </w:p>
     <w:p>
@@ -1765,7 +1794,15 @@
     </w:p>
     <w:p>
       <w:r>
-        <w:t xml:space="preserve">There are a number of </w:t>
+        <w:t xml:space="preserve">There are </w:t>
+      </w:r>
+      <w:proofErr w:type="gramStart"/>
+      <w:r>
+        <w:t>a number of</w:t>
+      </w:r>
+      <w:proofErr w:type="gramEnd"/>
+      <w:r>
+        <w:t xml:space="preserve"> </w:t>
       </w:r>
       <w:r>
         <w:t>open-source</w:t>
@@ -1978,7 +2015,15 @@
     </w:p>
     <w:p>
       <w:r>
-        <w:t>Node-RED has great functionality but it is very concentrated in the automation sphere. It does not have the ability to manage devices, data, or dashboards. It can facilitate each of these but relies on third-party platforms to provide this functionality. For example, Node-RED can be integrated with Home Assistant for a ‘best of both worlds’ but this quickly starts to rule out the simplistic, it ‘just works’ end goal.</w:t>
+        <w:t xml:space="preserve">Node-RED has great </w:t>
+      </w:r>
+      <w:proofErr w:type="gramStart"/>
+      <w:r>
+        <w:t>functionality</w:t>
+      </w:r>
+      <w:proofErr w:type="gramEnd"/>
+      <w:r>
+        <w:t xml:space="preserve"> but it is very concentrated in the automation sphere. It does not have the ability to manage devices, data, or dashboards. It can facilitate each of these but relies on third-party platforms to provide this functionality. For example, Node-RED can be integrated with Home Assistant for a ‘best of both worlds’ but this quickly starts to rule out the simplistic, it ‘just works’ end goal.</w:t>
       </w:r>
     </w:p>
     <w:p>
@@ -2089,7 +2134,15 @@
         </w:numPr>
       </w:pPr>
       <w:r>
-        <w:t>Enables the user to setup devices that can be used to ‘trigger’ automations (e.g. motion sensor) and devices that can be ‘triggered’ by automations (e.g. light bulb).</w:t>
+        <w:t>Enables the user to setup devices that can be used to ‘trigger’ automations (</w:t>
+      </w:r>
+      <w:proofErr w:type="gramStart"/>
+      <w:r>
+        <w:t>e.g.</w:t>
+      </w:r>
+      <w:proofErr w:type="gramEnd"/>
+      <w:r>
+        <w:t xml:space="preserve"> motion sensor) and devices that can be ‘triggered’ by automations (e.g. light bulb).</w:t>
       </w:r>
     </w:p>
     <w:p>
@@ -2503,7 +2556,21 @@
         <w:rPr>
           <w:highlight w:val="yellow"/>
         </w:rPr>
-        <w:t>This chapter should describe, illustrate and justify the user interface design of your proposed system. Not all projects will have a significant user interface component, for example if they are back end algorithms or experimental projects. For projects without a GUI a short overview of the interfaces to the software should be outlined. For projects that have more substantial graphical user interfaces there should be an explanation for how the design has been developed including any feedback that shaped the design. The goal being to ensure that anyone building on the system understands the reasoning behind the UI and the feedback of users that led to its design.</w:t>
+        <w:t xml:space="preserve">This chapter should describe, illustrate and justify the user interface design of your proposed system. Not all projects will have a significant user interface component, for example if they are </w:t>
+      </w:r>
+      <w:proofErr w:type="gramStart"/>
+      <w:r>
+        <w:rPr>
+          <w:highlight w:val="yellow"/>
+        </w:rPr>
+        <w:t>back end</w:t>
+      </w:r>
+      <w:proofErr w:type="gramEnd"/>
+      <w:r>
+        <w:rPr>
+          <w:highlight w:val="yellow"/>
+        </w:rPr>
+        <w:t xml:space="preserve"> algorithms or experimental projects. For projects without a GUI a short overview of the interfaces to the software should be outlined. For projects that have more substantial graphical user interfaces there should be an explanation for how the design has been developed including any feedback that shaped the design. The goal being to ensure that anyone building on the system understands the reasoning behind the UI and the feedback of users that led to its design.</w:t>
       </w:r>
     </w:p>
     <w:p>
@@ -2684,7 +2751,15 @@
         </w:numPr>
       </w:pPr>
       <w:r>
-        <w:t>Layers were adding complexity, e.g. accessing device from within location made it difficult to know where exactly the end-user was</w:t>
+        <w:t xml:space="preserve">Layers were adding complexity, </w:t>
+      </w:r>
+      <w:proofErr w:type="gramStart"/>
+      <w:r>
+        <w:t>e.g.</w:t>
+      </w:r>
+      <w:proofErr w:type="gramEnd"/>
+      <w:r>
+        <w:t xml:space="preserve"> accessing device from within location made it difficult to know where exactly the end-user was</w:t>
       </w:r>
     </w:p>
     <w:p>
@@ -2720,7 +2795,15 @@
         </w:numPr>
       </w:pPr>
       <w:r>
-        <w:t>It was not immediately clear that only specific values could be provided with certain trigger types (e.g. values only for &gt;, &gt;=, &lt;, &lt;=) and without any form of validation or user notification, user events were not being triggered. User could not understand why</w:t>
+        <w:t>It was not immediately clear that only specific values could be provided with certain trigger types (</w:t>
+      </w:r>
+      <w:proofErr w:type="gramStart"/>
+      <w:r>
+        <w:t>e.g.</w:t>
+      </w:r>
+      <w:proofErr w:type="gramEnd"/>
+      <w:r>
+        <w:t xml:space="preserve"> values only for &gt;, &gt;=, &lt;, &lt;=) and without any form of validation or user notification, user events were not being triggered. User could not understand why</w:t>
       </w:r>
     </w:p>
     <w:p>
@@ -2744,8 +2827,13 @@
         </w:numPr>
       </w:pPr>
       <w:r>
-        <w:t>Restrict metadata fields to only those that the device actually uses</w:t>
-      </w:r>
+        <w:t xml:space="preserve">Restrict metadata fields to only those that the device </w:t>
+      </w:r>
+      <w:proofErr w:type="gramStart"/>
+      <w:r>
+        <w:t>actually uses</w:t>
+      </w:r>
+      <w:proofErr w:type="gramEnd"/>
     </w:p>
     <w:p>
       <w:pPr>
@@ -2835,7 +2923,15 @@
         </w:numPr>
       </w:pPr>
       <w:r>
-        <w:t xml:space="preserve">Kept button colours consistent for each task, e.g. delete always red, add always green. </w:t>
+        <w:t xml:space="preserve">Kept button colours consistent for each task, </w:t>
+      </w:r>
+      <w:proofErr w:type="gramStart"/>
+      <w:r>
+        <w:t>e.g.</w:t>
+      </w:r>
+      <w:proofErr w:type="gramEnd"/>
+      <w:r>
+        <w:t xml:space="preserve"> delete always red, add always green. </w:t>
       </w:r>
     </w:p>
     <w:p>
@@ -2931,7 +3027,15 @@
         </w:numPr>
       </w:pPr>
       <w:r>
-        <w:t>Providing links throughout to help users quickly jump to other areas of the platform that are related, e.g. adding a location from the devices list view.</w:t>
+        <w:t xml:space="preserve">Providing links throughout to help users quickly jump to other areas of the platform that are related, </w:t>
+      </w:r>
+      <w:proofErr w:type="gramStart"/>
+      <w:r>
+        <w:t>e.g.</w:t>
+      </w:r>
+      <w:proofErr w:type="gramEnd"/>
+      <w:r>
+        <w:t xml:space="preserve"> adding a location from the devices list view.</w:t>
       </w:r>
     </w:p>
     <w:p>
@@ -2960,7 +3064,15 @@
         </w:numPr>
       </w:pPr>
       <w:r>
-        <w:t>Notifications on errors and successes – colour coordinated to provide an emotion response appropriate, e.g. green for success, red for errors.</w:t>
+        <w:t xml:space="preserve">Notifications on errors and successes – colour coordinated to provide an emotion response appropriate, </w:t>
+      </w:r>
+      <w:proofErr w:type="gramStart"/>
+      <w:r>
+        <w:t>e.g.</w:t>
+      </w:r>
+      <w:proofErr w:type="gramEnd"/>
+      <w:r>
+        <w:t xml:space="preserve"> green for success, red for errors.</w:t>
       </w:r>
     </w:p>
     <w:p>
@@ -3032,7 +3144,15 @@
         </w:numPr>
       </w:pPr>
       <w:r>
-        <w:t xml:space="preserve">Discuss Mobile First – e.g. </w:t>
+        <w:t xml:space="preserve">Discuss Mobile First – </w:t>
+      </w:r>
+      <w:proofErr w:type="gramStart"/>
+      <w:r>
+        <w:t>e.g.</w:t>
+      </w:r>
+      <w:proofErr w:type="gramEnd"/>
+      <w:r>
+        <w:t xml:space="preserve"> </w:t>
       </w:r>
       <w:r>
         <w:t>Navbar</w:t>
@@ -3080,7 +3200,15 @@
         </w:numPr>
       </w:pPr>
       <w:r>
-        <w:t>It was important to ensure the website catered to the needs of these devices, i.e. space is at a premium.</w:t>
+        <w:t xml:space="preserve">It was important to ensure the website catered to the needs of these devices, </w:t>
+      </w:r>
+      <w:proofErr w:type="gramStart"/>
+      <w:r>
+        <w:t>i.e.</w:t>
+      </w:r>
+      <w:proofErr w:type="gramEnd"/>
+      <w:r>
+        <w:t xml:space="preserve"> space is at a premium.</w:t>
       </w:r>
     </w:p>
     <w:p>
@@ -3093,7 +3221,15 @@
       </w:pPr>
       <w:r>
         <w:lastRenderedPageBreak/>
-        <w:t xml:space="preserve">The UI was created with a mobile-first ethos, i.e. catered to mobile devices by default, with it being adapted to large devices (such as desktops) afterwards. This ensures it has been optimised to work as expected on these devices. </w:t>
+        <w:t xml:space="preserve">The UI was created with a mobile-first ethos, </w:t>
+      </w:r>
+      <w:proofErr w:type="gramStart"/>
+      <w:r>
+        <w:t>i.e.</w:t>
+      </w:r>
+      <w:proofErr w:type="gramEnd"/>
+      <w:r>
+        <w:t xml:space="preserve"> catered to mobile devices by default, with it being adapted to large devices (such as desktops) afterwards. This ensures it has been optimised to work as expected on these devices. </w:t>
       </w:r>
     </w:p>
     <w:p>
@@ -3147,7 +3283,15 @@
         </w:numPr>
       </w:pPr>
       <w:r>
-        <w:t>Automatic detection of device type, making use of Zigbee MQTT exposes topic – this details what the devices capabilities are – these are parsed and stored when the device is created</w:t>
+        <w:t xml:space="preserve">Automatic detection of device type, making use of Zigbee MQTT exposes topic – </w:t>
+      </w:r>
+      <w:proofErr w:type="gramStart"/>
+      <w:r>
+        <w:t>this details</w:t>
+      </w:r>
+      <w:proofErr w:type="gramEnd"/>
+      <w:r>
+        <w:t xml:space="preserve"> what the devices capabilities are – these are parsed and stored when the device is created</w:t>
       </w:r>
       <w:r>
         <w:t>.</w:t>
@@ -3186,7 +3330,21 @@
         <w:rPr>
           <w:highlight w:val="yellow"/>
         </w:rPr>
-        <w:t xml:space="preserve">A high level overview of the architecture of the code should be provided in this section. The overview should be designed to help another person seeking to adapt and maintain the software and should refer to the source files used in the project. Where relevant this section should also explain the design of any </w:t>
+        <w:t xml:space="preserve">A </w:t>
+      </w:r>
+      <w:proofErr w:type="gramStart"/>
+      <w:r>
+        <w:rPr>
+          <w:highlight w:val="yellow"/>
+        </w:rPr>
+        <w:t>high level</w:t>
+      </w:r>
+      <w:proofErr w:type="gramEnd"/>
+      <w:r>
+        <w:rPr>
+          <w:highlight w:val="yellow"/>
+        </w:rPr>
+        <w:t xml:space="preserve"> overview of the architecture of the code should be provided in this section. The overview should be designed to help another person seeking to adapt and maintain the software and should refer to the source files used in the project. Where relevant this section should also explain the design of any </w:t>
       </w:r>
       <w:proofErr w:type="spellStart"/>
       <w:r>
@@ -3206,7 +3364,15 @@
     <w:p/>
     <w:p>
       <w:r>
-        <w:t>For this system to be useful it will need to be running 24/7 so that it can parse and record messages, in addition to sending notifications/triggering devices. With domestic electric prices at an all-time high, and more importantly, the environmental cost of running the hardware, power consumption was a key consideration for deployment. With this in mind, the Raspberry Pi 4 was an obvious choice. It is portable, requires nothing more than a power cable, SD card and network connection. The memory and processor are relatively powerful and power consumption is significantly lower than a desktop computer, using 2.85 watts</w:t>
+        <w:t xml:space="preserve">For this system to be useful it will need to be running 24/7 so that it can parse and record messages, in addition to sending notifications/triggering devices. With domestic electric prices at an all-time high, and more importantly, the environmental cost of running the hardware, power consumption was a key consideration for deployment. </w:t>
+      </w:r>
+      <w:proofErr w:type="gramStart"/>
+      <w:r>
+        <w:t>With this in mind, the</w:t>
+      </w:r>
+      <w:proofErr w:type="gramEnd"/>
+      <w:r>
+        <w:t xml:space="preserve"> Raspberry Pi 4 was an obvious choice. It is portable, requires nothing more than a power cable, SD card and network connection. The memory and processor are relatively powerful and power consumption is significantly lower than a desktop computer, using 2.85 watts</w:t>
       </w:r>
       <w:r>
         <w:t xml:space="preserve"> per hour</w:t>
@@ -3837,10 +4003,18 @@
         <w:t xml:space="preserve">. This </w:t>
       </w:r>
       <w:r>
-        <w:t xml:space="preserve">is much more flexible, enabling any of the aforementioned </w:t>
-      </w:r>
-      <w:r>
-        <w:t xml:space="preserve">models </w:t>
+        <w:t xml:space="preserve">is much more flexible, enabling any of the </w:t>
+      </w:r>
+      <w:proofErr w:type="gramStart"/>
+      <w:r>
+        <w:t xml:space="preserve">aforementioned </w:t>
+      </w:r>
+      <w:r>
+        <w:t>models</w:t>
+      </w:r>
+      <w:proofErr w:type="gramEnd"/>
+      <w:r>
+        <w:t xml:space="preserve"> </w:t>
       </w:r>
       <w:r>
         <w:t>to be stored in one field</w:t>
@@ -3862,7 +4036,15 @@
         </w:rPr>
       </w:pPr>
       <w:r>
-        <w:t xml:space="preserve">To then enable reverse relationship calls, e.g. providing the ability to see what </w:t>
+        <w:t xml:space="preserve">To then enable reverse relationship calls, </w:t>
+      </w:r>
+      <w:proofErr w:type="gramStart"/>
+      <w:r>
+        <w:t>e.g.</w:t>
+      </w:r>
+      <w:proofErr w:type="gramEnd"/>
+      <w:r>
+        <w:t xml:space="preserve"> providing the ability to see what </w:t>
       </w:r>
       <w:proofErr w:type="spellStart"/>
       <w:r>
@@ -4142,7 +4324,35 @@
         <w:rPr>
           <w:highlight w:val="yellow"/>
         </w:rPr>
-        <w:t>This chapter should be included for projects that include experimentation, such as projects with a machine learning component. This section should outline how the experiments conducted in the project have been designed to accurately measure likely performance in a realistic usage of the completed system. It should also highlight why each experiment was run, visually show the results e.g. in graph, discuss what was learnt from each experiment and how the project was adapted based on what was discovered. Appropriate experimental scripts, data and result files should be included with the developed software and referenced in the text so that the experiments can be reproduced and the results can be easily analysed.</w:t>
+        <w:t xml:space="preserve">This chapter should be included for projects that include experimentation, such as projects with a machine learning component. This section should outline how the experiments conducted in the project have been designed to accurately measure likely performance in a realistic usage of the completed system. It should also highlight why each experiment was run, visually show the results </w:t>
+      </w:r>
+      <w:proofErr w:type="gramStart"/>
+      <w:r>
+        <w:rPr>
+          <w:highlight w:val="yellow"/>
+        </w:rPr>
+        <w:t>e.g.</w:t>
+      </w:r>
+      <w:proofErr w:type="gramEnd"/>
+      <w:r>
+        <w:rPr>
+          <w:highlight w:val="yellow"/>
+        </w:rPr>
+        <w:t xml:space="preserve"> in graph, discuss what was learnt from each experiment and how the project was adapted based on what was discovered. Appropriate experimental scripts, data and result files should be included with the developed software and referenced in the text so that the experiments can be </w:t>
+      </w:r>
+      <w:proofErr w:type="gramStart"/>
+      <w:r>
+        <w:rPr>
+          <w:highlight w:val="yellow"/>
+        </w:rPr>
+        <w:t>reproduced</w:t>
+      </w:r>
+      <w:proofErr w:type="gramEnd"/>
+      <w:r>
+        <w:rPr>
+          <w:highlight w:val="yellow"/>
+        </w:rPr>
+        <w:t xml:space="preserve"> and the results can be easily analysed.</w:t>
       </w:r>
     </w:p>
     <w:p>
@@ -4370,7 +4580,15 @@
         </w:numPr>
       </w:pPr>
       <w:r>
-        <w:t>I noticed early on that there are two categories of device: 1) those that publish an update when one of their values changes, and; 2) those that publish an update at regular intervals regardless of whether the device values have changed or not.</w:t>
+        <w:t xml:space="preserve">I noticed early on that there are two categories of device: 1) those that publish an update when one of their values changes, </w:t>
+      </w:r>
+      <w:proofErr w:type="gramStart"/>
+      <w:r>
+        <w:t>and;</w:t>
+      </w:r>
+      <w:proofErr w:type="gramEnd"/>
+      <w:r>
+        <w:t xml:space="preserve"> 2) those that publish an update at regular intervals regardless of whether the device values have changed or not.</w:t>
       </w:r>
     </w:p>
     <w:p>
@@ -4475,7 +4693,15 @@
         </w:numPr>
       </w:pPr>
       <w:r>
-        <w:t xml:space="preserve">Parsed messages – stripping fields that were irrelevant (e.g. </w:t>
+        <w:t>Parsed messages – stripping fields that were irrelevant (</w:t>
+      </w:r>
+      <w:proofErr w:type="gramStart"/>
+      <w:r>
+        <w:t>e.g.</w:t>
+      </w:r>
+      <w:proofErr w:type="gramEnd"/>
+      <w:r>
+        <w:t xml:space="preserve"> </w:t>
       </w:r>
       <w:proofErr w:type="spellStart"/>
       <w:r>
@@ -4545,11 +4771,16 @@
       <w:r>
         <w:t xml:space="preserve">I was able to check these by saving a copy of the cached message, and passing it through to the event triggering process, then checking the exact trigger fields to determine if they have </w:t>
       </w:r>
+      <w:proofErr w:type="gramStart"/>
       <w:r>
         <w:t>actually</w:t>
       </w:r>
       <w:r>
-        <w:t xml:space="preserve"> changed.</w:t>
+        <w:t xml:space="preserve"> changed</w:t>
+      </w:r>
+      <w:proofErr w:type="gramEnd"/>
+      <w:r>
+        <w:t>.</w:t>
       </w:r>
       <w:r>
         <w:t xml:space="preserve"> </w:t>
@@ -4564,7 +4795,15 @@
         </w:numPr>
       </w:pPr>
       <w:r>
-        <w:t>Created my own template tag for status icons to avoid many manual copy paste if statements</w:t>
+        <w:t xml:space="preserve">Created my own template tag for status icons to avoid many manual </w:t>
+      </w:r>
+      <w:proofErr w:type="gramStart"/>
+      <w:r>
+        <w:t>copy</w:t>
+      </w:r>
+      <w:proofErr w:type="gramEnd"/>
+      <w:r>
+        <w:t xml:space="preserve"> paste if statements</w:t>
       </w:r>
     </w:p>
     <w:p>
@@ -4707,7 +4946,15 @@
         </w:numPr>
       </w:pPr>
       <w:r>
-        <w:t>Understanding MQTT nuances: e.g. untidy disconnections from MQTT server – server thinks client is still connected, therefore when trying to reconnect the client with the same name, the broker does not permit this – ends up in a loop cycle until manual intervention.</w:t>
+        <w:t xml:space="preserve">Understanding MQTT nuances: </w:t>
+      </w:r>
+      <w:proofErr w:type="gramStart"/>
+      <w:r>
+        <w:t>e.g.</w:t>
+      </w:r>
+      <w:proofErr w:type="gramEnd"/>
+      <w:r>
+        <w:t xml:space="preserve"> untidy disconnections from MQTT server – server thinks client is still connected, therefore when trying to reconnect the client with the same name, the broker does not permit this – ends up in a loop cycle until manual intervention.</w:t>
       </w:r>
     </w:p>
     <w:p>
@@ -5079,7 +5326,49 @@
         <w:t>repetitive</w:t>
       </w:r>
       <w:r>
-        <w:t xml:space="preserve"> tasks, e.g. converting response content to lower case / creating a list of objects and looping through to make sure they ALL appear in the response</w:t>
+        <w:t xml:space="preserve"> tasks, </w:t>
+      </w:r>
+      <w:proofErr w:type="gramStart"/>
+      <w:r>
+        <w:t>e.g.</w:t>
+      </w:r>
+      <w:proofErr w:type="gramEnd"/>
+      <w:r>
+        <w:t xml:space="preserve"> converting response content to lower case / creating a list of objects and looping through to make sure they ALL appear in the response</w:t>
+      </w:r>
+    </w:p>
+    <w:p>
+      <w:pPr>
+        <w:pStyle w:val="ListParagraph"/>
+        <w:numPr>
+          <w:ilvl w:val="0"/>
+          <w:numId w:val="4"/>
+        </w:numPr>
+        <w:spacing w:line="240" w:lineRule="auto"/>
+        <w:jc w:val="left"/>
+        <w:rPr>
+          <w:rFonts w:eastAsia="Calibri"/>
+          <w:b/>
+          <w:color w:val="000000" w:themeColor="text1"/>
+          <w:sz w:val="24"/>
+          <w:szCs w:val="24"/>
+        </w:rPr>
+      </w:pPr>
+      <w:r>
+        <w:t xml:space="preserve">Mention </w:t>
+      </w:r>
+      <w:proofErr w:type="spellStart"/>
+      <w:proofErr w:type="gramStart"/>
+      <w:r>
+        <w:t>subTests</w:t>
+      </w:r>
+      <w:proofErr w:type="spellEnd"/>
+      <w:r>
+        <w:t>(</w:t>
+      </w:r>
+      <w:proofErr w:type="gramEnd"/>
+      <w:r>
+        <w:t>) for looping and how it enables extra detail from tests by passing through extra params to identify the specific instance(s) that failed</w:t>
       </w:r>
       <w:r>
         <w:br w:type="page"/>
@@ -5155,7 +5444,15 @@
         <w:t xml:space="preserve"> field – bit clunky</w:t>
       </w:r>
       <w:r>
-        <w:t>, if either changes the match is broke.</w:t>
+        <w:t xml:space="preserve">, if </w:t>
+      </w:r>
+      <w:proofErr w:type="gramStart"/>
+      <w:r>
+        <w:t>either changes</w:t>
+      </w:r>
+      <w:proofErr w:type="gramEnd"/>
+      <w:r>
+        <w:t xml:space="preserve"> the match is broke.</w:t>
       </w:r>
     </w:p>
     <w:p>
@@ -5231,7 +5528,15 @@
         </w:numPr>
       </w:pPr>
       <w:r>
-        <w:t xml:space="preserve">Implement “on change” triggers, e.g. trigger event when </w:t>
+        <w:t xml:space="preserve">Implement “on change” triggers, </w:t>
+      </w:r>
+      <w:proofErr w:type="gramStart"/>
+      <w:r>
+        <w:t>e.g.</w:t>
+      </w:r>
+      <w:proofErr w:type="gramEnd"/>
+      <w:r>
+        <w:t xml:space="preserve"> trigger event when </w:t>
       </w:r>
       <w:r>
         <w:t xml:space="preserve">state </w:t>

</xml_diff>

<commit_message>
Update code to address issues during testing
</commit_message>
<xml_diff>
--- a/Write-Up/Dissertation.docx
+++ b/Write-Up/Dissertation.docx
@@ -285,13 +285,8 @@
         </w:numPr>
       </w:pPr>
       <w:r>
-        <w:t xml:space="preserve">Has a full bibliography attached laid out according to the guidelines specified in the Student Project </w:t>
-      </w:r>
-      <w:proofErr w:type="gramStart"/>
-      <w:r>
-        <w:t>Handbook</w:t>
-      </w:r>
-      <w:proofErr w:type="gramEnd"/>
+        <w:t>Has a full bibliography attached laid out according to the guidelines specified in the Student Project Handbook</w:t>
+      </w:r>
     </w:p>
     <w:p>
       <w:pPr>
@@ -1662,51 +1657,19 @@
     </w:p>
     <w:p>
       <w:r>
-        <w:t xml:space="preserve">From my perspective, I don’t want the data from my home, leaving my home, to be stored on ‘in the cloud’ somewhere, so that I </w:t>
-      </w:r>
-      <w:proofErr w:type="gramStart"/>
-      <w:r>
-        <w:t>have to</w:t>
-      </w:r>
-      <w:proofErr w:type="gramEnd"/>
-      <w:r>
-        <w:t xml:space="preserve"> pay a monthly fee to have the cloud then return this data to me, so that I make use of it. I find this to be very invasive and restricts my options, as I don’t want to be paying multiple subscriptions to multiple brands, not on top of all the other subscriptions that come with living a technology enabled life (e.g., internet service provider, on-demand TV service, photo storage, on-demand music, content subscriptions to creators I enjoy, etc.) – it all adds up very quickly.</w:t>
+        <w:t>From my perspective, I don’t want the data from my home, leaving my home, to be stored on ‘in the cloud’ somewhere, so that I have to pay a monthly fee to have the cloud then return this data to me, so that I make use of it. I find this to be very invasive and restricts my options, as I don’t want to be paying multiple subscriptions to multiple brands, not on top of all the other subscriptions that come with living a technology enabled life (e.g., internet service provider, on-demand TV service, photo storage, on-demand music, content subscriptions to creators I enjoy, etc.) – it all adds up very quickly.</w:t>
       </w:r>
     </w:p>
     <w:p>
       <w:r>
         <w:lastRenderedPageBreak/>
-        <w:t xml:space="preserve">[Mention royalty fees to become part of some ecosystems, </w:t>
-      </w:r>
-      <w:proofErr w:type="gramStart"/>
-      <w:r>
-        <w:t>e.g.</w:t>
-      </w:r>
-      <w:proofErr w:type="gramEnd"/>
-      <w:r>
-        <w:t xml:space="preserve"> </w:t>
-      </w:r>
-      <w:proofErr w:type="spellStart"/>
-      <w:r>
-        <w:t>HomeKit</w:t>
-      </w:r>
-      <w:proofErr w:type="spellEnd"/>
-      <w:r>
-        <w:t xml:space="preserve">? This stifles small independent brands, as they either </w:t>
+        <w:t xml:space="preserve">[Mention royalty fees to become part of some ecosystems, e.g. HomeKit? This stifles small independent brands, as they either </w:t>
       </w:r>
       <w:r>
         <w:t>must</w:t>
       </w:r>
       <w:r>
-        <w:t xml:space="preserve"> shell out excessive amounts of money, or they </w:t>
-      </w:r>
-      <w:proofErr w:type="gramStart"/>
-      <w:r>
-        <w:t>have to</w:t>
-      </w:r>
-      <w:proofErr w:type="gramEnd"/>
-      <w:r>
-        <w:t xml:space="preserve"> be standalone, in which case for the average consumer they may not be all that useful because it doesn’t integrate – even if the device itself is state of the art].</w:t>
+        <w:t xml:space="preserve"> shell out excessive amounts of money, or they have to be standalone, in which case for the average consumer they may not be all that useful because it doesn’t integrate – even if the device itself is state of the art].</w:t>
       </w:r>
     </w:p>
     <w:p>
@@ -1794,15 +1757,7 @@
     </w:p>
     <w:p>
       <w:r>
-        <w:t xml:space="preserve">There are </w:t>
-      </w:r>
-      <w:proofErr w:type="gramStart"/>
-      <w:r>
-        <w:t>a number of</w:t>
-      </w:r>
-      <w:proofErr w:type="gramEnd"/>
-      <w:r>
-        <w:t xml:space="preserve"> </w:t>
+        <w:t xml:space="preserve">There are a number of </w:t>
       </w:r>
       <w:r>
         <w:t>open-source</w:t>
@@ -1881,13 +1836,8 @@
       <w:r>
         <w:t xml:space="preserve"> </w:t>
       </w:r>
-      <w:proofErr w:type="spellStart"/>
-      <w:r>
-        <w:t>Ain’t</w:t>
-      </w:r>
-      <w:proofErr w:type="spellEnd"/>
-      <w:r>
-        <w:t xml:space="preserve"> Markup Language – see </w:t>
+      <w:r>
+        <w:t xml:space="preserve">Ain’t Markup Language – see </w:t>
       </w:r>
       <w:hyperlink r:id="rId10" w:history="1">
         <w:r>
@@ -2015,15 +1965,7 @@
     </w:p>
     <w:p>
       <w:r>
-        <w:t xml:space="preserve">Node-RED has great </w:t>
-      </w:r>
-      <w:proofErr w:type="gramStart"/>
-      <w:r>
-        <w:t>functionality</w:t>
-      </w:r>
-      <w:proofErr w:type="gramEnd"/>
-      <w:r>
-        <w:t xml:space="preserve"> but it is very concentrated in the automation sphere. It does not have the ability to manage devices, data, or dashboards. It can facilitate each of these but relies on third-party platforms to provide this functionality. For example, Node-RED can be integrated with Home Assistant for a ‘best of both worlds’ but this quickly starts to rule out the simplistic, it ‘just works’ end goal.</w:t>
+        <w:t>Node-RED has great functionality but it is very concentrated in the automation sphere. It does not have the ability to manage devices, data, or dashboards. It can facilitate each of these but relies on third-party platforms to provide this functionality. For example, Node-RED can be integrated with Home Assistant for a ‘best of both worlds’ but this quickly starts to rule out the simplistic, it ‘just works’ end goal.</w:t>
       </w:r>
     </w:p>
     <w:p>
@@ -2134,15 +2076,7 @@
         </w:numPr>
       </w:pPr>
       <w:r>
-        <w:t>Enables the user to setup devices that can be used to ‘trigger’ automations (</w:t>
-      </w:r>
-      <w:proofErr w:type="gramStart"/>
-      <w:r>
-        <w:t>e.g.</w:t>
-      </w:r>
-      <w:proofErr w:type="gramEnd"/>
-      <w:r>
-        <w:t xml:space="preserve"> motion sensor) and devices that can be ‘triggered’ by automations (e.g. light bulb).</w:t>
+        <w:t>Enables the user to setup devices that can be used to ‘trigger’ automations (e.g. motion sensor) and devices that can be ‘triggered’ by automations (e.g. light bulb).</w:t>
       </w:r>
     </w:p>
     <w:p>
@@ -2178,15 +2112,7 @@
         </w:numPr>
       </w:pPr>
       <w:r>
-        <w:t xml:space="preserve">The platform should make it easy for </w:t>
-      </w:r>
-      <w:proofErr w:type="spellStart"/>
-      <w:r>
-        <w:t>user’s</w:t>
-      </w:r>
-      <w:proofErr w:type="spellEnd"/>
-      <w:r>
-        <w:t xml:space="preserve"> to create accounts by, for example, enabling accounts to be created through social accounts (using OAuth – </w:t>
+        <w:t xml:space="preserve">The platform should make it easy for user’s to create accounts by, for example, enabling accounts to be created through social accounts (using OAuth – </w:t>
       </w:r>
       <w:r>
         <w:rPr>
@@ -2431,15 +2357,7 @@
         <w:jc w:val="left"/>
       </w:pPr>
       <w:r>
-        <w:t>COAP (</w:t>
-      </w:r>
-      <w:proofErr w:type="spellStart"/>
-      <w:r>
-        <w:t>Constrainted</w:t>
-      </w:r>
-      <w:proofErr w:type="spellEnd"/>
-      <w:r>
-        <w:t xml:space="preserve"> Application Protocol)</w:t>
+        <w:t>COAP (Constrainted Application Protocol)</w:t>
       </w:r>
       <w:r>
         <w:t xml:space="preserve"> (RESTful)</w:t>
@@ -2499,15 +2417,7 @@
         <w:t>vs Asynchronous</w:t>
       </w:r>
       <w:r>
-        <w:t xml:space="preserve"> (</w:t>
-      </w:r>
-      <w:proofErr w:type="spellStart"/>
-      <w:r>
-        <w:t>Websockets</w:t>
-      </w:r>
-      <w:proofErr w:type="spellEnd"/>
-      <w:r>
-        <w:t>)</w:t>
+        <w:t xml:space="preserve"> (Websockets)</w:t>
       </w:r>
     </w:p>
     <w:p>
@@ -2556,21 +2466,7 @@
         <w:rPr>
           <w:highlight w:val="yellow"/>
         </w:rPr>
-        <w:t xml:space="preserve">This chapter should describe, illustrate and justify the user interface design of your proposed system. Not all projects will have a significant user interface component, for example if they are </w:t>
-      </w:r>
-      <w:proofErr w:type="gramStart"/>
-      <w:r>
-        <w:rPr>
-          <w:highlight w:val="yellow"/>
-        </w:rPr>
-        <w:t>back end</w:t>
-      </w:r>
-      <w:proofErr w:type="gramEnd"/>
-      <w:r>
-        <w:rPr>
-          <w:highlight w:val="yellow"/>
-        </w:rPr>
-        <w:t xml:space="preserve"> algorithms or experimental projects. For projects without a GUI a short overview of the interfaces to the software should be outlined. For projects that have more substantial graphical user interfaces there should be an explanation for how the design has been developed including any feedback that shaped the design. The goal being to ensure that anyone building on the system understands the reasoning behind the UI and the feedback of users that led to its design.</w:t>
+        <w:t>This chapter should describe, illustrate and justify the user interface design of your proposed system. Not all projects will have a significant user interface component, for example if they are back end algorithms or experimental projects. For projects without a GUI a short overview of the interfaces to the software should be outlined. For projects that have more substantial graphical user interfaces there should be an explanation for how the design has been developed including any feedback that shaped the design. The goal being to ensure that anyone building on the system understands the reasoning behind the UI and the feedback of users that led to its design.</w:t>
       </w:r>
     </w:p>
     <w:p>
@@ -2596,13 +2492,8 @@
           <w:szCs w:val="24"/>
         </w:rPr>
       </w:pPr>
-      <w:proofErr w:type="spellStart"/>
-      <w:r>
-        <w:t>Websockets</w:t>
-      </w:r>
-      <w:proofErr w:type="spellEnd"/>
-      <w:r>
-        <w:t xml:space="preserve"> and MQTT</w:t>
+      <w:r>
+        <w:t>Websockets and MQTT</w:t>
       </w:r>
     </w:p>
     <w:p>
@@ -2623,15 +2514,7 @@
         </w:rPr>
       </w:pPr>
       <w:r>
-        <w:t xml:space="preserve">Considerations for users browsing by screen readers – icons with </w:t>
-      </w:r>
-      <w:proofErr w:type="spellStart"/>
-      <w:r>
-        <w:t>sr</w:t>
-      </w:r>
-      <w:proofErr w:type="spellEnd"/>
-      <w:r>
-        <w:t>-only tags to describe icons</w:t>
+        <w:t>Considerations for users browsing by screen readers – icons with sr-only tags to describe icons</w:t>
       </w:r>
     </w:p>
     <w:p>
@@ -2652,23 +2535,7 @@
         </w:rPr>
       </w:pPr>
       <w:r>
-        <w:t xml:space="preserve">Leveraging title attributes in font-awesome to </w:t>
-      </w:r>
-      <w:proofErr w:type="spellStart"/>
-      <w:r>
-        <w:t>autopopulate</w:t>
-      </w:r>
-      <w:proofErr w:type="spellEnd"/>
-      <w:r>
-        <w:t xml:space="preserve"> </w:t>
-      </w:r>
-      <w:proofErr w:type="spellStart"/>
-      <w:r>
-        <w:t>sr</w:t>
-      </w:r>
-      <w:proofErr w:type="spellEnd"/>
-      <w:r>
-        <w:t>-only tags</w:t>
+        <w:t>Leveraging title attributes in font-awesome to autopopulate sr-only tags</w:t>
       </w:r>
     </w:p>
     <w:p>
@@ -2707,13 +2574,8 @@
           <w:numId w:val="23"/>
         </w:numPr>
       </w:pPr>
-      <w:proofErr w:type="spellStart"/>
-      <w:r>
-        <w:t>HomeKit</w:t>
-      </w:r>
-      <w:proofErr w:type="spellEnd"/>
-      <w:r>
-        <w:t>?</w:t>
+      <w:r>
+        <w:t>HomeKit?</w:t>
       </w:r>
     </w:p>
     <w:p>
@@ -2724,13 +2586,8 @@
           <w:numId w:val="23"/>
         </w:numPr>
       </w:pPr>
-      <w:proofErr w:type="spellStart"/>
-      <w:r>
-        <w:t>HomeAssistant</w:t>
-      </w:r>
-      <w:proofErr w:type="spellEnd"/>
-      <w:r>
-        <w:t>?</w:t>
+      <w:r>
+        <w:t>HomeAssistant?</w:t>
       </w:r>
     </w:p>
     <w:p/>
@@ -2751,15 +2608,7 @@
         </w:numPr>
       </w:pPr>
       <w:r>
-        <w:t xml:space="preserve">Layers were adding complexity, </w:t>
-      </w:r>
-      <w:proofErr w:type="gramStart"/>
-      <w:r>
-        <w:t>e.g.</w:t>
-      </w:r>
-      <w:proofErr w:type="gramEnd"/>
-      <w:r>
-        <w:t xml:space="preserve"> accessing device from within location made it difficult to know where exactly the end-user was</w:t>
+        <w:t>Layers were adding complexity, e.g. accessing device from within location made it difficult to know where exactly the end-user was</w:t>
       </w:r>
     </w:p>
     <w:p>
@@ -2795,15 +2644,7 @@
         </w:numPr>
       </w:pPr>
       <w:r>
-        <w:t>It was not immediately clear that only specific values could be provided with certain trigger types (</w:t>
-      </w:r>
-      <w:proofErr w:type="gramStart"/>
-      <w:r>
-        <w:t>e.g.</w:t>
-      </w:r>
-      <w:proofErr w:type="gramEnd"/>
-      <w:r>
-        <w:t xml:space="preserve"> values only for &gt;, &gt;=, &lt;, &lt;=) and without any form of validation or user notification, user events were not being triggered. User could not understand why</w:t>
+        <w:t>It was not immediately clear that only specific values could be provided with certain trigger types (e.g. values only for &gt;, &gt;=, &lt;, &lt;=) and without any form of validation or user notification, user events were not being triggered. User could not understand why</w:t>
       </w:r>
     </w:p>
     <w:p>
@@ -2827,13 +2668,8 @@
         </w:numPr>
       </w:pPr>
       <w:r>
-        <w:t xml:space="preserve">Restrict metadata fields to only those that the device </w:t>
-      </w:r>
-      <w:proofErr w:type="gramStart"/>
-      <w:r>
-        <w:t>actually uses</w:t>
-      </w:r>
-      <w:proofErr w:type="gramEnd"/>
+        <w:t>Restrict metadata fields to only those that the device actually uses</w:t>
+      </w:r>
     </w:p>
     <w:p>
       <w:pPr>
@@ -2923,15 +2759,7 @@
         </w:numPr>
       </w:pPr>
       <w:r>
-        <w:t xml:space="preserve">Kept button colours consistent for each task, </w:t>
-      </w:r>
-      <w:proofErr w:type="gramStart"/>
-      <w:r>
-        <w:t>e.g.</w:t>
-      </w:r>
-      <w:proofErr w:type="gramEnd"/>
-      <w:r>
-        <w:t xml:space="preserve"> delete always red, add always green. </w:t>
+        <w:t xml:space="preserve">Kept button colours consistent for each task, e.g. delete always red, add always green. </w:t>
       </w:r>
     </w:p>
     <w:p>
@@ -3027,15 +2855,7 @@
         </w:numPr>
       </w:pPr>
       <w:r>
-        <w:t xml:space="preserve">Providing links throughout to help users quickly jump to other areas of the platform that are related, </w:t>
-      </w:r>
-      <w:proofErr w:type="gramStart"/>
-      <w:r>
-        <w:t>e.g.</w:t>
-      </w:r>
-      <w:proofErr w:type="gramEnd"/>
-      <w:r>
-        <w:t xml:space="preserve"> adding a location from the devices list view.</w:t>
+        <w:t>Providing links throughout to help users quickly jump to other areas of the platform that are related, e.g. adding a location from the devices list view.</w:t>
       </w:r>
     </w:p>
     <w:p>
@@ -3046,13 +2866,8 @@
           <w:numId w:val="21"/>
         </w:numPr>
       </w:pPr>
-      <w:proofErr w:type="spellStart"/>
-      <w:r>
-        <w:t>NavBar</w:t>
-      </w:r>
-      <w:proofErr w:type="spellEnd"/>
-      <w:r>
-        <w:t xml:space="preserve"> delineates between smart hub functionality and account/user settings, to keep them very segregated, so neither gets lost in the noise.</w:t>
+      <w:r>
+        <w:t>NavBar delineates between smart hub functionality and account/user settings, to keep them very segregated, so neither gets lost in the noise.</w:t>
       </w:r>
     </w:p>
     <w:p>
@@ -3064,15 +2879,7 @@
         </w:numPr>
       </w:pPr>
       <w:r>
-        <w:t xml:space="preserve">Notifications on errors and successes – colour coordinated to provide an emotion response appropriate, </w:t>
-      </w:r>
-      <w:proofErr w:type="gramStart"/>
-      <w:r>
-        <w:t>e.g.</w:t>
-      </w:r>
-      <w:proofErr w:type="gramEnd"/>
-      <w:r>
-        <w:t xml:space="preserve"> green for success, red for errors.</w:t>
+        <w:t>Notifications on errors and successes – colour coordinated to provide an emotion response appropriate, e.g. green for success, red for errors.</w:t>
       </w:r>
     </w:p>
     <w:p>
@@ -3144,15 +2951,7 @@
         </w:numPr>
       </w:pPr>
       <w:r>
-        <w:t xml:space="preserve">Discuss Mobile First – </w:t>
-      </w:r>
-      <w:proofErr w:type="gramStart"/>
-      <w:r>
-        <w:t>e.g.</w:t>
-      </w:r>
-      <w:proofErr w:type="gramEnd"/>
-      <w:r>
-        <w:t xml:space="preserve"> </w:t>
+        <w:t xml:space="preserve">Discuss Mobile First – e.g. </w:t>
       </w:r>
       <w:r>
         <w:t>Navbar</w:t>
@@ -3200,15 +2999,7 @@
         </w:numPr>
       </w:pPr>
       <w:r>
-        <w:t xml:space="preserve">It was important to ensure the website catered to the needs of these devices, </w:t>
-      </w:r>
-      <w:proofErr w:type="gramStart"/>
-      <w:r>
-        <w:t>i.e.</w:t>
-      </w:r>
-      <w:proofErr w:type="gramEnd"/>
-      <w:r>
-        <w:t xml:space="preserve"> space is at a premium.</w:t>
+        <w:t>It was important to ensure the website catered to the needs of these devices, i.e. space is at a premium.</w:t>
       </w:r>
     </w:p>
     <w:p>
@@ -3221,15 +3012,7 @@
       </w:pPr>
       <w:r>
         <w:lastRenderedPageBreak/>
-        <w:t xml:space="preserve">The UI was created with a mobile-first ethos, </w:t>
-      </w:r>
-      <w:proofErr w:type="gramStart"/>
-      <w:r>
-        <w:t>i.e.</w:t>
-      </w:r>
-      <w:proofErr w:type="gramEnd"/>
-      <w:r>
-        <w:t xml:space="preserve"> catered to mobile devices by default, with it being adapted to large devices (such as desktops) afterwards. This ensures it has been optimised to work as expected on these devices. </w:t>
+        <w:t xml:space="preserve">The UI was created with a mobile-first ethos, i.e. catered to mobile devices by default, with it being adapted to large devices (such as desktops) afterwards. This ensures it has been optimised to work as expected on these devices. </w:t>
       </w:r>
     </w:p>
     <w:p>
@@ -3283,15 +3066,7 @@
         </w:numPr>
       </w:pPr>
       <w:r>
-        <w:t xml:space="preserve">Automatic detection of device type, making use of Zigbee MQTT exposes topic – </w:t>
-      </w:r>
-      <w:proofErr w:type="gramStart"/>
-      <w:r>
-        <w:t>this details</w:t>
-      </w:r>
-      <w:proofErr w:type="gramEnd"/>
-      <w:r>
-        <w:t xml:space="preserve"> what the devices capabilities are – these are parsed and stored when the device is created</w:t>
+        <w:t>Automatic detection of device type, making use of Zigbee MQTT exposes topic – this details what the devices capabilities are – these are parsed and stored when the device is created</w:t>
       </w:r>
       <w:r>
         <w:t>.</w:t>
@@ -3330,49 +3105,13 @@
         <w:rPr>
           <w:highlight w:val="yellow"/>
         </w:rPr>
-        <w:t xml:space="preserve">A </w:t>
-      </w:r>
-      <w:proofErr w:type="gramStart"/>
-      <w:r>
-        <w:rPr>
-          <w:highlight w:val="yellow"/>
-        </w:rPr>
-        <w:t>high level</w:t>
-      </w:r>
-      <w:proofErr w:type="gramEnd"/>
-      <w:r>
-        <w:rPr>
-          <w:highlight w:val="yellow"/>
-        </w:rPr>
-        <w:t xml:space="preserve"> overview of the architecture of the code should be provided in this section. The overview should be designed to help another person seeking to adapt and maintain the software and should refer to the source files used in the project. Where relevant this section should also explain the design of any </w:t>
-      </w:r>
-      <w:proofErr w:type="spellStart"/>
-      <w:r>
-        <w:rPr>
-          <w:highlight w:val="yellow"/>
-        </w:rPr>
-        <w:t>api</w:t>
-      </w:r>
-      <w:proofErr w:type="spellEnd"/>
-      <w:r>
-        <w:rPr>
-          <w:highlight w:val="yellow"/>
-        </w:rPr>
-        <w:t xml:space="preserve"> interfaces that have been designed for the project to enable others to easily interface with the project. This chapter should also include a description of any complex algorithms that may be hard to understand simply by reading the code and its comments. Where algorithms and architecture are based on other work this should be clearly explained as well as any references to external explanations of algorithms or architecture used in developing the software.</w:t>
+        <w:t>A high level overview of the architecture of the code should be provided in this section. The overview should be designed to help another person seeking to adapt and maintain the software and should refer to the source files used in the project. Where relevant this section should also explain the design of any api interfaces that have been designed for the project to enable others to easily interface with the project. This chapter should also include a description of any complex algorithms that may be hard to understand simply by reading the code and its comments. Where algorithms and architecture are based on other work this should be clearly explained as well as any references to external explanations of algorithms or architecture used in developing the software.</w:t>
       </w:r>
     </w:p>
     <w:p/>
     <w:p>
       <w:r>
-        <w:t xml:space="preserve">For this system to be useful it will need to be running 24/7 so that it can parse and record messages, in addition to sending notifications/triggering devices. With domestic electric prices at an all-time high, and more importantly, the environmental cost of running the hardware, power consumption was a key consideration for deployment. </w:t>
-      </w:r>
-      <w:proofErr w:type="gramStart"/>
-      <w:r>
-        <w:t>With this in mind, the</w:t>
-      </w:r>
-      <w:proofErr w:type="gramEnd"/>
-      <w:r>
-        <w:t xml:space="preserve"> Raspberry Pi 4 was an obvious choice. It is portable, requires nothing more than a power cable, SD card and network connection. The memory and processor are relatively powerful and power consumption is significantly lower than a desktop computer, using 2.85 watts</w:t>
+        <w:t>For this system to be useful it will need to be running 24/7 so that it can parse and record messages, in addition to sending notifications/triggering devices. With domestic electric prices at an all-time high, and more importantly, the environmental cost of running the hardware, power consumption was a key consideration for deployment. With this in mind, the Raspberry Pi 4 was an obvious choice. It is portable, requires nothing more than a power cable, SD card and network connection. The memory and processor are relatively powerful and power consumption is significantly lower than a desktop computer, using 2.85 watts</w:t>
       </w:r>
       <w:r>
         <w:t xml:space="preserve"> per hour</w:t>
@@ -3800,15 +3539,7 @@
         </w:rPr>
       </w:pPr>
       <w:r>
-        <w:t xml:space="preserve">Decision to add UUID field and use for URL params – security rationale – discuss </w:t>
-      </w:r>
-      <w:proofErr w:type="spellStart"/>
-      <w:r>
-        <w:t>mixin</w:t>
-      </w:r>
-      <w:proofErr w:type="spellEnd"/>
-      <w:r>
-        <w:t xml:space="preserve"> usage</w:t>
+        <w:t>Decision to add UUID field and use for URL params – security rationale – discuss mixin usage</w:t>
       </w:r>
     </w:p>
     <w:p>
@@ -3826,31 +3557,7 @@
         </w:rPr>
       </w:pPr>
       <w:r>
-        <w:t xml:space="preserve">Creating an </w:t>
-      </w:r>
-      <w:proofErr w:type="spellStart"/>
-      <w:r>
-        <w:t>EventResponse</w:t>
-      </w:r>
-      <w:proofErr w:type="spellEnd"/>
-      <w:r>
-        <w:t xml:space="preserve"> model was a challenge, because the architecture I have designed means that hardware devices with different protocols are stored in different models. For invoking an event response, it did not make sense to link a hardware device to the </w:t>
-      </w:r>
-      <w:proofErr w:type="spellStart"/>
-      <w:r>
-        <w:t>EventResponse</w:t>
-      </w:r>
-      <w:proofErr w:type="spellEnd"/>
-      <w:r>
-        <w:t xml:space="preserve"> model because it would require a </w:t>
-      </w:r>
-      <w:proofErr w:type="spellStart"/>
-      <w:r>
-        <w:t>ForeignKey</w:t>
-      </w:r>
-      <w:proofErr w:type="spellEnd"/>
-      <w:r>
-        <w:t xml:space="preserve"> to be added for every type of device that is or will be supported.</w:t>
+        <w:t>Creating an EventResponse model was a challenge, because the architecture I have designed means that hardware devices with different protocols are stored in different models. For invoking an event response, it did not make sense to link a hardware device to the EventResponse model because it would require a ForeignKey to be added for every type of device that is or will be supported.</w:t>
       </w:r>
     </w:p>
     <w:p>
@@ -3863,55 +3570,7 @@
       </w:pPr>
       <w:r>
         <w:lastRenderedPageBreak/>
-        <w:t xml:space="preserve">For example, my model may start with just a </w:t>
-      </w:r>
-      <w:proofErr w:type="spellStart"/>
-      <w:r>
-        <w:t>ZigbeeDevice</w:t>
-      </w:r>
-      <w:proofErr w:type="spellEnd"/>
-      <w:r>
-        <w:t xml:space="preserve"> FK. Then I develop the </w:t>
-      </w:r>
-      <w:proofErr w:type="spellStart"/>
-      <w:r>
-        <w:t>ApiDevice</w:t>
-      </w:r>
-      <w:proofErr w:type="spellEnd"/>
-      <w:r>
-        <w:t xml:space="preserve"> model, so now I need to update the </w:t>
-      </w:r>
-      <w:proofErr w:type="spellStart"/>
-      <w:r>
-        <w:t>EventResponse</w:t>
-      </w:r>
-      <w:proofErr w:type="spellEnd"/>
-      <w:r>
-        <w:t xml:space="preserve"> model and include </w:t>
-      </w:r>
-      <w:proofErr w:type="spellStart"/>
-      <w:r>
-        <w:t>ApiDevice</w:t>
-      </w:r>
-      <w:proofErr w:type="spellEnd"/>
-      <w:r>
-        <w:t xml:space="preserve">. In future I add the </w:t>
-      </w:r>
-      <w:proofErr w:type="spellStart"/>
-      <w:r>
-        <w:t>MatterDevice</w:t>
-      </w:r>
-      <w:proofErr w:type="spellEnd"/>
-      <w:r>
-        <w:t xml:space="preserve"> object, now I need to add this to </w:t>
-      </w:r>
-      <w:proofErr w:type="spellStart"/>
-      <w:r>
-        <w:t>EventResponse</w:t>
-      </w:r>
-      <w:proofErr w:type="spellEnd"/>
-      <w:r>
-        <w:t>. This is quite laborious and adds a very manual component, it also requires database migrations each time. It introduces redundancy too, as only one of these FK fields will be populated per database entry, the rest will be NULL values – so what’s the point of them?</w:t>
+        <w:t>For example, my model may start with just a ZigbeeDevice FK. Then I develop the ApiDevice model, so now I need to update the EventResponse model and include ApiDevice. In future I add the MatterDevice object, now I need to add this to EventResponse. This is quite laborious and adds a very manual component, it also requires database migrations each time. It introduces redundancy too, as only one of these FK fields will be populated per database entry, the rest will be NULL values – so what’s the point of them?</w:t>
       </w:r>
     </w:p>
     <w:p>
@@ -3929,7 +3588,6 @@
       <w:r>
         <w:t xml:space="preserve">This architecture whilst function, wasn’t optimal. Instead, I used Django’s </w:t>
       </w:r>
-      <w:proofErr w:type="spellStart"/>
       <w:r>
         <w:rPr>
           <w:b/>
@@ -3937,11 +3595,9 @@
         </w:rPr>
         <w:t>GenericForeignKey</w:t>
       </w:r>
-      <w:proofErr w:type="spellEnd"/>
       <w:r>
         <w:t xml:space="preserve"> and </w:t>
       </w:r>
-      <w:proofErr w:type="spellStart"/>
       <w:r>
         <w:rPr>
           <w:b/>
@@ -3949,7 +3605,6 @@
         </w:rPr>
         <w:t>GenericRelation</w:t>
       </w:r>
-      <w:proofErr w:type="spellEnd"/>
       <w:r>
         <w:rPr>
           <w:b/>
@@ -3978,7 +3633,6 @@
       <w:r>
         <w:t xml:space="preserve"> – enabling creation of a </w:t>
       </w:r>
-      <w:proofErr w:type="spellStart"/>
       <w:r>
         <w:rPr>
           <w:b/>
@@ -3986,7 +3640,6 @@
         </w:rPr>
         <w:t>GenericForeignKey</w:t>
       </w:r>
-      <w:proofErr w:type="spellEnd"/>
       <w:r>
         <w:t xml:space="preserve"> field </w:t>
       </w:r>
@@ -4003,18 +3656,10 @@
         <w:t xml:space="preserve">. This </w:t>
       </w:r>
       <w:r>
-        <w:t xml:space="preserve">is much more flexible, enabling any of the </w:t>
-      </w:r>
-      <w:proofErr w:type="gramStart"/>
-      <w:r>
-        <w:t xml:space="preserve">aforementioned </w:t>
-      </w:r>
-      <w:r>
-        <w:t>models</w:t>
-      </w:r>
-      <w:proofErr w:type="gramEnd"/>
-      <w:r>
-        <w:t xml:space="preserve"> </w:t>
+        <w:t xml:space="preserve">is much more flexible, enabling any of the aforementioned </w:t>
+      </w:r>
+      <w:r>
+        <w:t xml:space="preserve">models </w:t>
       </w:r>
       <w:r>
         <w:t>to be stored in one field</w:t>
@@ -4036,33 +3681,8 @@
         </w:rPr>
       </w:pPr>
       <w:r>
-        <w:t xml:space="preserve">To then enable reverse relationship calls, </w:t>
-      </w:r>
-      <w:proofErr w:type="gramStart"/>
-      <w:r>
-        <w:t>e.g.</w:t>
-      </w:r>
-      <w:proofErr w:type="gramEnd"/>
-      <w:r>
-        <w:t xml:space="preserve"> providing the ability to see what </w:t>
-      </w:r>
-      <w:proofErr w:type="spellStart"/>
-      <w:r>
-        <w:t>EventTriggers</w:t>
-      </w:r>
-      <w:proofErr w:type="spellEnd"/>
-      <w:r>
-        <w:t xml:space="preserve"> a </w:t>
-      </w:r>
-      <w:proofErr w:type="spellStart"/>
-      <w:r>
-        <w:t>ZigbeeDevice</w:t>
-      </w:r>
-      <w:proofErr w:type="spellEnd"/>
-      <w:r>
-        <w:t xml:space="preserve"> is connected with, a </w:t>
-      </w:r>
-      <w:proofErr w:type="spellStart"/>
+        <w:t xml:space="preserve">To then enable reverse relationship calls, e.g. providing the ability to see what EventTriggers a ZigbeeDevice is connected with, a </w:t>
+      </w:r>
       <w:r>
         <w:rPr>
           <w:b/>
@@ -4070,7 +3690,6 @@
         </w:rPr>
         <w:t>GenericRelation</w:t>
       </w:r>
-      <w:proofErr w:type="spellEnd"/>
       <w:r>
         <w:rPr>
           <w:b/>
@@ -4082,23 +3701,7 @@
         <w:t xml:space="preserve">field was created </w:t>
       </w:r>
       <w:r>
-        <w:t xml:space="preserve">in the </w:t>
-      </w:r>
-      <w:proofErr w:type="spellStart"/>
-      <w:r>
-        <w:t>ZigbeeDevice</w:t>
-      </w:r>
-      <w:proofErr w:type="spellEnd"/>
-      <w:r>
-        <w:t xml:space="preserve"> and associated models, which provides the association to the </w:t>
-      </w:r>
-      <w:proofErr w:type="spellStart"/>
-      <w:r>
-        <w:t>EventTriggers</w:t>
-      </w:r>
-      <w:proofErr w:type="spellEnd"/>
-      <w:r>
-        <w:t xml:space="preserve"> model</w:t>
+        <w:t>in the ZigbeeDevice and associated models, which provides the association to the EventTriggers model</w:t>
       </w:r>
       <w:r>
         <w:t>.</w:t>
@@ -4145,15 +3748,7 @@
         </w:rPr>
       </w:pPr>
       <w:r>
-        <w:t xml:space="preserve">This enabled a polymorphic Device field within </w:t>
-      </w:r>
-      <w:proofErr w:type="spellStart"/>
-      <w:r>
-        <w:t>EventTriggers</w:t>
-      </w:r>
-      <w:proofErr w:type="spellEnd"/>
-      <w:r>
-        <w:t>.</w:t>
+        <w:t>This enabled a polymorphic Device field within EventTriggers.</w:t>
       </w:r>
     </w:p>
     <w:p>
@@ -4178,13 +3773,8 @@
         <w:t xml:space="preserve"> any device </w:t>
       </w:r>
       <w:r>
-        <w:t xml:space="preserve">can </w:t>
-      </w:r>
-      <w:proofErr w:type="spellStart"/>
-      <w:r>
-        <w:t>ne</w:t>
-      </w:r>
-      <w:proofErr w:type="spellEnd"/>
+        <w:t>can ne</w:t>
+      </w:r>
       <w:r>
         <w:t xml:space="preserve"> triggered without an overly complicated model</w:t>
       </w:r>
@@ -4205,15 +3795,7 @@
         </w:rPr>
       </w:pPr>
       <w:r>
-        <w:t xml:space="preserve">One other downside was the inability to use </w:t>
-      </w:r>
-      <w:proofErr w:type="spellStart"/>
-      <w:r>
-        <w:t>ModelForms</w:t>
-      </w:r>
-      <w:proofErr w:type="spellEnd"/>
-      <w:r>
-        <w:t>, however, it would not have been possible to use a generic form anyway – in fact, it simplified the process by reducing the amount of form validation required.</w:t>
+        <w:t>One other downside was the inability to use ModelForms, however, it would not have been possible to use a generic form anyway – in fact, it simplified the process by reducing the amount of form validation required.</w:t>
       </w:r>
     </w:p>
     <w:p>
@@ -4264,15 +3846,7 @@
         </w:rPr>
       </w:pPr>
       <w:r>
-        <w:t xml:space="preserve">Django’s </w:t>
-      </w:r>
-      <w:proofErr w:type="spellStart"/>
-      <w:r>
-        <w:t>ForeignKeys</w:t>
-      </w:r>
-      <w:proofErr w:type="spellEnd"/>
-      <w:r>
-        <w:t xml:space="preserve"> are a one-to-one relationship.</w:t>
+        <w:t>Django’s ForeignKeys are a one-to-one relationship.</w:t>
       </w:r>
     </w:p>
     <w:p>
@@ -4324,35 +3898,7 @@
         <w:rPr>
           <w:highlight w:val="yellow"/>
         </w:rPr>
-        <w:t xml:space="preserve">This chapter should be included for projects that include experimentation, such as projects with a machine learning component. This section should outline how the experiments conducted in the project have been designed to accurately measure likely performance in a realistic usage of the completed system. It should also highlight why each experiment was run, visually show the results </w:t>
-      </w:r>
-      <w:proofErr w:type="gramStart"/>
-      <w:r>
-        <w:rPr>
-          <w:highlight w:val="yellow"/>
-        </w:rPr>
-        <w:t>e.g.</w:t>
-      </w:r>
-      <w:proofErr w:type="gramEnd"/>
-      <w:r>
-        <w:rPr>
-          <w:highlight w:val="yellow"/>
-        </w:rPr>
-        <w:t xml:space="preserve"> in graph, discuss what was learnt from each experiment and how the project was adapted based on what was discovered. Appropriate experimental scripts, data and result files should be included with the developed software and referenced in the text so that the experiments can be </w:t>
-      </w:r>
-      <w:proofErr w:type="gramStart"/>
-      <w:r>
-        <w:rPr>
-          <w:highlight w:val="yellow"/>
-        </w:rPr>
-        <w:t>reproduced</w:t>
-      </w:r>
-      <w:proofErr w:type="gramEnd"/>
-      <w:r>
-        <w:rPr>
-          <w:highlight w:val="yellow"/>
-        </w:rPr>
-        <w:t xml:space="preserve"> and the results can be easily analysed.</w:t>
+        <w:t>This chapter should be included for projects that include experimentation, such as projects with a machine learning component. This section should outline how the experiments conducted in the project have been designed to accurately measure likely performance in a realistic usage of the completed system. It should also highlight why each experiment was run, visually show the results e.g. in graph, discuss what was learnt from each experiment and how the project was adapted based on what was discovered. Appropriate experimental scripts, data and result files should be included with the developed software and referenced in the text so that the experiments can be reproduced and the results can be easily analysed.</w:t>
       </w:r>
     </w:p>
     <w:p>
@@ -4457,15 +4003,7 @@
         </w:numPr>
       </w:pPr>
       <w:r>
-        <w:t xml:space="preserve">Deploying the architecture so that it’s as user friendly as possible (docker on </w:t>
-      </w:r>
-      <w:proofErr w:type="spellStart"/>
-      <w:r>
-        <w:t>RaspberryPi</w:t>
-      </w:r>
-      <w:proofErr w:type="spellEnd"/>
-      <w:r>
-        <w:t>)</w:t>
+        <w:t>Deploying the architecture so that it’s as user friendly as possible (docker on RaspberryPi)</w:t>
       </w:r>
     </w:p>
     <w:p>
@@ -4477,13 +4015,8 @@
         </w:numPr>
       </w:pPr>
       <w:r>
-        <w:t xml:space="preserve">Populating metadata field options on a per device basis – using XHR, model methods, views and </w:t>
-      </w:r>
-      <w:proofErr w:type="spellStart"/>
-      <w:r>
-        <w:t>urls</w:t>
-      </w:r>
-      <w:proofErr w:type="spellEnd"/>
+        <w:t>Populating metadata field options on a per device basis – using XHR, model methods, views and urls</w:t>
+      </w:r>
     </w:p>
     <w:p>
       <w:pPr>
@@ -4506,39 +4039,7 @@
         </w:numPr>
       </w:pPr>
       <w:r>
-        <w:t xml:space="preserve">Creating Django filters using variables as the column name – needed to use a </w:t>
-      </w:r>
-      <w:proofErr w:type="spellStart"/>
-      <w:r>
-        <w:t>dict</w:t>
-      </w:r>
-      <w:proofErr w:type="spellEnd"/>
-      <w:r>
-        <w:t xml:space="preserve"> in the format {</w:t>
-      </w:r>
-      <w:proofErr w:type="spellStart"/>
-      <w:r>
-        <w:t>column_name</w:t>
-      </w:r>
-      <w:proofErr w:type="spellEnd"/>
-      <w:r>
-        <w:t xml:space="preserve">: </w:t>
-      </w:r>
-      <w:proofErr w:type="spellStart"/>
-      <w:r>
-        <w:t>column_value</w:t>
-      </w:r>
-      <w:proofErr w:type="spellEnd"/>
-      <w:r>
-        <w:t>}. These could then be unpacked using Python **</w:t>
-      </w:r>
-      <w:proofErr w:type="spellStart"/>
-      <w:r>
-        <w:t>dict_name</w:t>
-      </w:r>
-      <w:proofErr w:type="spellEnd"/>
-      <w:r>
-        <w:t xml:space="preserve"> format. Which essential substitutes the variable values in its place.</w:t>
+        <w:t>Creating Django filters using variables as the column name – needed to use a dict in the format {column_name: column_value}. These could then be unpacked using Python **dict_name format. Which essential substitutes the variable values in its place.</w:t>
       </w:r>
     </w:p>
     <w:p>
@@ -4580,15 +4081,7 @@
         </w:numPr>
       </w:pPr>
       <w:r>
-        <w:t xml:space="preserve">I noticed early on that there are two categories of device: 1) those that publish an update when one of their values changes, </w:t>
-      </w:r>
-      <w:proofErr w:type="gramStart"/>
-      <w:r>
-        <w:t>and;</w:t>
-      </w:r>
-      <w:proofErr w:type="gramEnd"/>
-      <w:r>
-        <w:t xml:space="preserve"> 2) those that publish an update at regular intervals regardless of whether the device values have changed or not.</w:t>
+        <w:t>I noticed early on that there are two categories of device: 1) those that publish an update when one of their values changes, and; 2) those that publish an update at regular intervals regardless of whether the device values have changed or not.</w:t>
       </w:r>
     </w:p>
     <w:p>
@@ -4649,15 +4142,7 @@
         </w:numPr>
       </w:pPr>
       <w:r>
-        <w:t xml:space="preserve">Resulted in </w:t>
-      </w:r>
-      <w:proofErr w:type="spellStart"/>
-      <w:r>
-        <w:t>EventResponses</w:t>
-      </w:r>
-      <w:proofErr w:type="spellEnd"/>
-      <w:r>
-        <w:t xml:space="preserve"> being triggered continuously</w:t>
+        <w:t>Resulted in EventResponses being triggered continuously</w:t>
       </w:r>
     </w:p>
     <w:p>
@@ -4693,23 +4178,7 @@
         </w:numPr>
       </w:pPr>
       <w:r>
-        <w:t>Parsed messages – stripping fields that were irrelevant (</w:t>
-      </w:r>
-      <w:proofErr w:type="gramStart"/>
-      <w:r>
-        <w:t>e.g.</w:t>
-      </w:r>
-      <w:proofErr w:type="gramEnd"/>
-      <w:r>
-        <w:t xml:space="preserve"> </w:t>
-      </w:r>
-      <w:proofErr w:type="spellStart"/>
-      <w:r>
-        <w:t>last_seen</w:t>
-      </w:r>
-      <w:proofErr w:type="spellEnd"/>
-      <w:r>
-        <w:t>) in the context of event triggering</w:t>
+        <w:t>Parsed messages – stripping fields that were irrelevant (e.g. last_seen) in the context of event triggering</w:t>
       </w:r>
     </w:p>
     <w:p>
@@ -4771,16 +4240,11 @@
       <w:r>
         <w:t xml:space="preserve">I was able to check these by saving a copy of the cached message, and passing it through to the event triggering process, then checking the exact trigger fields to determine if they have </w:t>
       </w:r>
-      <w:proofErr w:type="gramStart"/>
       <w:r>
         <w:t>actually</w:t>
       </w:r>
       <w:r>
-        <w:t xml:space="preserve"> changed</w:t>
-      </w:r>
-      <w:proofErr w:type="gramEnd"/>
-      <w:r>
-        <w:t>.</w:t>
+        <w:t xml:space="preserve"> changed.</w:t>
       </w:r>
       <w:r>
         <w:t xml:space="preserve"> </w:t>
@@ -4795,15 +4259,7 @@
         </w:numPr>
       </w:pPr>
       <w:r>
-        <w:t xml:space="preserve">Created my own template tag for status icons to avoid many manual </w:t>
-      </w:r>
-      <w:proofErr w:type="gramStart"/>
-      <w:r>
-        <w:t>copy</w:t>
-      </w:r>
-      <w:proofErr w:type="gramEnd"/>
-      <w:r>
-        <w:t xml:space="preserve"> paste if statements</w:t>
+        <w:t>Created my own template tag for status icons to avoid many manual copy paste if statements</w:t>
       </w:r>
     </w:p>
     <w:p>
@@ -4946,15 +4402,7 @@
         </w:numPr>
       </w:pPr>
       <w:r>
-        <w:t xml:space="preserve">Understanding MQTT nuances: </w:t>
-      </w:r>
-      <w:proofErr w:type="gramStart"/>
-      <w:r>
-        <w:t>e.g.</w:t>
-      </w:r>
-      <w:proofErr w:type="gramEnd"/>
-      <w:r>
-        <w:t xml:space="preserve"> untidy disconnections from MQTT server – server thinks client is still connected, therefore when trying to reconnect the client with the same name, the broker does not permit this – ends up in a loop cycle until manual intervention.</w:t>
+        <w:t>Understanding MQTT nuances: e.g. untidy disconnections from MQTT server – server thinks client is still connected, therefore when trying to reconnect the client with the same name, the broker does not permit this – ends up in a loop cycle until manual intervention.</w:t>
       </w:r>
     </w:p>
     <w:p>
@@ -5036,15 +4484,7 @@
         </w:numPr>
       </w:pPr>
       <w:r>
-        <w:t xml:space="preserve">Solution to implement bash scripting that uses ‘wait-for-it’ command to query </w:t>
-      </w:r>
-      <w:proofErr w:type="spellStart"/>
-      <w:r>
-        <w:t>ip</w:t>
-      </w:r>
-      <w:proofErr w:type="spellEnd"/>
-      <w:r>
-        <w:t xml:space="preserve"> and won’t run the command until it’s available</w:t>
+        <w:t>Solution to implement bash scripting that uses ‘wait-for-it’ command to query ip and won’t run the command until it’s available</w:t>
       </w:r>
     </w:p>
     <w:p>
@@ -5122,7 +4562,6 @@
       <w:r>
         <w:t xml:space="preserve">Created model factories using </w:t>
       </w:r>
-      <w:proofErr w:type="spellStart"/>
       <w:r>
         <w:rPr>
           <w:b/>
@@ -5130,7 +4569,6 @@
         </w:rPr>
         <w:t>factory_boy</w:t>
       </w:r>
-      <w:proofErr w:type="spellEnd"/>
       <w:r>
         <w:t xml:space="preserve"> and </w:t>
       </w:r>
@@ -5152,7 +4590,6 @@
         <w:spacing w:line="240" w:lineRule="auto"/>
         <w:jc w:val="left"/>
       </w:pPr>
-      <w:proofErr w:type="spellStart"/>
       <w:r>
         <w:rPr>
           <w:b/>
@@ -5160,7 +4597,6 @@
         </w:rPr>
         <w:t>Pytest</w:t>
       </w:r>
-      <w:proofErr w:type="spellEnd"/>
       <w:r>
         <w:t xml:space="preserve"> to execute unit testing suite</w:t>
       </w:r>
@@ -5206,7 +4642,6 @@
       <w:r>
         <w:t>Implemented continuous integration system (</w:t>
       </w:r>
-      <w:proofErr w:type="spellStart"/>
       <w:r>
         <w:rPr>
           <w:b/>
@@ -5214,11 +4649,9 @@
         </w:rPr>
         <w:t>CircleCI</w:t>
       </w:r>
-      <w:proofErr w:type="spellEnd"/>
       <w:r>
         <w:t xml:space="preserve"> or </w:t>
       </w:r>
-      <w:proofErr w:type="spellStart"/>
       <w:r>
         <w:rPr>
           <w:b/>
@@ -5226,7 +4659,6 @@
         </w:rPr>
         <w:t>TravisCI</w:t>
       </w:r>
-      <w:proofErr w:type="spellEnd"/>
       <w:r>
         <w:t>) to ensure tests were run on every git commit.</w:t>
       </w:r>
@@ -5291,15 +4723,7 @@
         </w:rPr>
       </w:pPr>
       <w:r>
-        <w:t xml:space="preserve">Some permission </w:t>
-      </w:r>
-      <w:proofErr w:type="spellStart"/>
-      <w:r>
-        <w:t>mixins</w:t>
-      </w:r>
-      <w:proofErr w:type="spellEnd"/>
-      <w:r>
-        <w:t xml:space="preserve"> weren’t working as expected – meaning users could modify objects they did not own. </w:t>
+        <w:t xml:space="preserve">Some permission mixins weren’t working as expected – meaning users could modify objects they did not own. </w:t>
       </w:r>
     </w:p>
     <w:p>
@@ -5326,15 +4750,7 @@
         <w:t>repetitive</w:t>
       </w:r>
       <w:r>
-        <w:t xml:space="preserve"> tasks, </w:t>
-      </w:r>
-      <w:proofErr w:type="gramStart"/>
-      <w:r>
-        <w:t>e.g.</w:t>
-      </w:r>
-      <w:proofErr w:type="gramEnd"/>
-      <w:r>
-        <w:t xml:space="preserve"> converting response content to lower case / creating a list of objects and looping through to make sure they ALL appear in the response</w:t>
+        <w:t xml:space="preserve"> tasks, e.g. converting response content to lower case / creating a list of objects and looping through to make sure they ALL appear in the response</w:t>
       </w:r>
     </w:p>
     <w:p>
@@ -5355,208 +4771,15 @@
         </w:rPr>
       </w:pPr>
       <w:r>
-        <w:t xml:space="preserve">Mention </w:t>
-      </w:r>
-      <w:proofErr w:type="spellStart"/>
-      <w:proofErr w:type="gramStart"/>
-      <w:r>
-        <w:t>subTests</w:t>
-      </w:r>
-      <w:proofErr w:type="spellEnd"/>
-      <w:r>
-        <w:t>(</w:t>
-      </w:r>
-      <w:proofErr w:type="gramEnd"/>
-      <w:r>
-        <w:t>) for looping and how it enables extra detail from tests by passing through extra params to identify the specific instance(s) that failed</w:t>
-      </w:r>
-      <w:r>
-        <w:br w:type="page"/>
-      </w:r>
-    </w:p>
-    <w:p>
-      <w:pPr>
-        <w:pStyle w:val="Heading2"/>
-      </w:pPr>
-      <w:bookmarkStart w:id="10" w:name="_Toc80858469"/>
-      <w:r>
-        <w:lastRenderedPageBreak/>
-        <w:t>Chapter 6: Evaluation and Conclusion</w:t>
-      </w:r>
-      <w:bookmarkEnd w:id="10"/>
-    </w:p>
-    <w:p>
-      <w:pPr>
-        <w:spacing w:line="240" w:lineRule="auto"/>
-        <w:jc w:val="left"/>
-      </w:pPr>
-    </w:p>
-    <w:p>
-      <w:r>
-        <w:rPr>
-          <w:highlight w:val="yellow"/>
-        </w:rPr>
-        <w:t>This section should include a general evaluation of the success of the project measured against the criteria stated in the introduction and/or requirements.  An evaluation of the hardware/software environment and language used may also be presented.  Suggestions for further work should also be discussed.  Do not be afraid to be critical or to draw a negative conclusion; not all projects will be successful.  This section should provide a thorough and honest reflection on the process followed in the project and the results of that process. To do this well, the student should not leave any blind spots in their reflection and should identify the most and least successful aspects of the project. It should be written in such a way as to be helpful to a person seeking to adapt the project or to create a similar project in the future.</w:t>
-      </w:r>
-    </w:p>
-    <w:p>
-      <w:pPr>
-        <w:spacing w:line="240" w:lineRule="auto"/>
-        <w:jc w:val="left"/>
-      </w:pPr>
-    </w:p>
-    <w:p>
-      <w:pPr>
-        <w:spacing w:line="240" w:lineRule="auto"/>
-        <w:jc w:val="left"/>
-      </w:pPr>
-    </w:p>
-    <w:p>
-      <w:r>
-        <w:t xml:space="preserve">Weaknesses </w:t>
-      </w:r>
-    </w:p>
-    <w:p>
-      <w:pPr>
-        <w:pStyle w:val="ListParagraph"/>
-        <w:numPr>
-          <w:ilvl w:val="0"/>
-          <w:numId w:val="18"/>
-        </w:numPr>
-      </w:pPr>
-      <w:r>
-        <w:t xml:space="preserve">Matching </w:t>
-      </w:r>
-      <w:proofErr w:type="spellStart"/>
-      <w:r>
-        <w:t>zigbee</w:t>
-      </w:r>
-      <w:proofErr w:type="spellEnd"/>
-      <w:r>
-        <w:t xml:space="preserve"> messages to a user device is done via MQTT topic to user device </w:t>
-      </w:r>
-      <w:proofErr w:type="spellStart"/>
-      <w:r>
-        <w:t>friendly_name</w:t>
-      </w:r>
-      <w:proofErr w:type="spellEnd"/>
-      <w:r>
-        <w:t xml:space="preserve"> field – bit clunky</w:t>
-      </w:r>
-      <w:r>
-        <w:t xml:space="preserve">, if </w:t>
-      </w:r>
-      <w:proofErr w:type="gramStart"/>
-      <w:r>
-        <w:t>either changes</w:t>
-      </w:r>
-      <w:proofErr w:type="gramEnd"/>
-      <w:r>
-        <w:t xml:space="preserve"> the match is broke.</w:t>
-      </w:r>
-    </w:p>
-    <w:p>
-      <w:pPr>
-        <w:pStyle w:val="ListParagraph"/>
-        <w:numPr>
-          <w:ilvl w:val="1"/>
-          <w:numId w:val="18"/>
-        </w:numPr>
-      </w:pPr>
-      <w:proofErr w:type="spellStart"/>
-      <w:r>
-        <w:t>ZigbeeDevice</w:t>
-      </w:r>
-      <w:proofErr w:type="spellEnd"/>
-      <w:r>
-        <w:t xml:space="preserve"> is separate from </w:t>
-      </w:r>
-      <w:proofErr w:type="spellStart"/>
-      <w:r>
-        <w:t>ZigbeeMessage</w:t>
-      </w:r>
-      <w:proofErr w:type="spellEnd"/>
-      <w:r>
-        <w:t xml:space="preserve"> – these a</w:t>
-      </w:r>
-      <w:r>
-        <w:t xml:space="preserve">re linked via </w:t>
-      </w:r>
-    </w:p>
-    <w:p>
-      <w:pPr>
-        <w:pStyle w:val="ListParagraph"/>
-        <w:numPr>
-          <w:ilvl w:val="0"/>
-          <w:numId w:val="18"/>
-        </w:numPr>
-      </w:pPr>
-      <w:r>
-        <w:t>Need to invoke caching – too many queries</w:t>
-      </w:r>
-    </w:p>
-    <w:p>
-      <w:pPr>
-        <w:pStyle w:val="ListParagraph"/>
-        <w:numPr>
-          <w:ilvl w:val="0"/>
-          <w:numId w:val="18"/>
-        </w:numPr>
-      </w:pPr>
-      <w:r>
-        <w:t>Select notification channel per event instead of default to all</w:t>
-      </w:r>
-    </w:p>
-    <w:p>
-      <w:pPr>
-        <w:pStyle w:val="ListParagraph"/>
-        <w:numPr>
-          <w:ilvl w:val="0"/>
-          <w:numId w:val="18"/>
-        </w:numPr>
-      </w:pPr>
-      <w:r>
-        <w:t>Implement better event triggering – enable triggers to be stacked with AND OR conditions – at the minute they are all individual triggers, any trigger the event – no way to perform advanced logic</w:t>
-      </w:r>
-    </w:p>
-    <w:p>
-      <w:pPr>
-        <w:pStyle w:val="ListParagraph"/>
-        <w:numPr>
-          <w:ilvl w:val="0"/>
-          <w:numId w:val="18"/>
-        </w:numPr>
-      </w:pPr>
-      <w:r>
-        <w:t xml:space="preserve">Implement “on change” triggers, </w:t>
-      </w:r>
-      <w:proofErr w:type="gramStart"/>
-      <w:r>
-        <w:t>e.g.</w:t>
-      </w:r>
-      <w:proofErr w:type="gramEnd"/>
-      <w:r>
-        <w:t xml:space="preserve"> trigger event when </w:t>
-      </w:r>
-      <w:r>
-        <w:t xml:space="preserve">state </w:t>
-      </w:r>
-      <w:r>
-        <w:t>changes</w:t>
-      </w:r>
-      <w:r>
-        <w:t xml:space="preserve"> </w:t>
-      </w:r>
-      <w:r>
-        <w:t>(heating on/heating off)</w:t>
-      </w:r>
-    </w:p>
-    <w:p>
-      <w:pPr>
-        <w:pStyle w:val="ListParagraph"/>
-        <w:numPr>
-          <w:ilvl w:val="0"/>
-          <w:numId w:val="17"/>
+        <w:t>Mention subTests() for looping and how it enables extra detail from tests by passing through extra params to identify the specific instance(s) that failed</w:t>
+      </w:r>
+    </w:p>
+    <w:p>
+      <w:pPr>
+        <w:pStyle w:val="ListParagraph"/>
+        <w:numPr>
+          <w:ilvl w:val="0"/>
+          <w:numId w:val="4"/>
         </w:numPr>
         <w:spacing w:line="240" w:lineRule="auto"/>
         <w:jc w:val="left"/>
@@ -5569,6 +4792,162 @@
         </w:rPr>
       </w:pPr>
       <w:r>
+        <w:t>Mock objects to override CSRF token while testing – ensuring a predictable value</w:t>
+      </w:r>
+      <w:r>
+        <w:br w:type="page"/>
+      </w:r>
+    </w:p>
+    <w:p>
+      <w:pPr>
+        <w:pStyle w:val="Heading2"/>
+      </w:pPr>
+      <w:bookmarkStart w:id="10" w:name="_Toc80858469"/>
+      <w:r>
+        <w:lastRenderedPageBreak/>
+        <w:t>Chapter 6: Evaluation and Conclusion</w:t>
+      </w:r>
+      <w:bookmarkEnd w:id="10"/>
+    </w:p>
+    <w:p>
+      <w:pPr>
+        <w:spacing w:line="240" w:lineRule="auto"/>
+        <w:jc w:val="left"/>
+      </w:pPr>
+    </w:p>
+    <w:p>
+      <w:r>
+        <w:rPr>
+          <w:highlight w:val="yellow"/>
+        </w:rPr>
+        <w:t>This section should include a general evaluation of the success of the project measured against the criteria stated in the introduction and/or requirements.  An evaluation of the hardware/software environment and language used may also be presented.  Suggestions for further work should also be discussed.  Do not be afraid to be critical or to draw a negative conclusion; not all projects will be successful.  This section should provide a thorough and honest reflection on the process followed in the project and the results of that process. To do this well, the student should not leave any blind spots in their reflection and should identify the most and least successful aspects of the project. It should be written in such a way as to be helpful to a person seeking to adapt the project or to create a similar project in the future.</w:t>
+      </w:r>
+    </w:p>
+    <w:p>
+      <w:pPr>
+        <w:spacing w:line="240" w:lineRule="auto"/>
+        <w:jc w:val="left"/>
+      </w:pPr>
+    </w:p>
+    <w:p>
+      <w:pPr>
+        <w:spacing w:line="240" w:lineRule="auto"/>
+        <w:jc w:val="left"/>
+      </w:pPr>
+    </w:p>
+    <w:p>
+      <w:r>
+        <w:t xml:space="preserve">Weaknesses </w:t>
+      </w:r>
+    </w:p>
+    <w:p>
+      <w:pPr>
+        <w:pStyle w:val="ListParagraph"/>
+        <w:numPr>
+          <w:ilvl w:val="0"/>
+          <w:numId w:val="18"/>
+        </w:numPr>
+      </w:pPr>
+      <w:r>
+        <w:t>Matching zigbee messages to a user device is done via MQTT topic to user device friendly_name field – bit clunky</w:t>
+      </w:r>
+      <w:r>
+        <w:t>, if either changes the match is broke.</w:t>
+      </w:r>
+    </w:p>
+    <w:p>
+      <w:pPr>
+        <w:pStyle w:val="ListParagraph"/>
+        <w:numPr>
+          <w:ilvl w:val="1"/>
+          <w:numId w:val="18"/>
+        </w:numPr>
+      </w:pPr>
+      <w:r>
+        <w:t>ZigbeeDevice is separate from ZigbeeMessage – these a</w:t>
+      </w:r>
+      <w:r>
+        <w:t xml:space="preserve">re linked via </w:t>
+      </w:r>
+    </w:p>
+    <w:p>
+      <w:pPr>
+        <w:pStyle w:val="ListParagraph"/>
+        <w:numPr>
+          <w:ilvl w:val="0"/>
+          <w:numId w:val="18"/>
+        </w:numPr>
+      </w:pPr>
+      <w:r>
+        <w:t>Need to invoke caching – too many queries</w:t>
+      </w:r>
+    </w:p>
+    <w:p>
+      <w:pPr>
+        <w:pStyle w:val="ListParagraph"/>
+        <w:numPr>
+          <w:ilvl w:val="0"/>
+          <w:numId w:val="18"/>
+        </w:numPr>
+      </w:pPr>
+      <w:r>
+        <w:t>Select notification channel per event instead of default to all</w:t>
+      </w:r>
+    </w:p>
+    <w:p>
+      <w:pPr>
+        <w:pStyle w:val="ListParagraph"/>
+        <w:numPr>
+          <w:ilvl w:val="0"/>
+          <w:numId w:val="18"/>
+        </w:numPr>
+      </w:pPr>
+      <w:r>
+        <w:t>Implement better event triggering – enable triggers to be stacked with AND OR conditions – at the minute they are all individual triggers, any trigger the event – no way to perform advanced logic</w:t>
+      </w:r>
+    </w:p>
+    <w:p>
+      <w:pPr>
+        <w:pStyle w:val="ListParagraph"/>
+        <w:numPr>
+          <w:ilvl w:val="0"/>
+          <w:numId w:val="18"/>
+        </w:numPr>
+      </w:pPr>
+      <w:r>
+        <w:t xml:space="preserve">Implement “on change” triggers, e.g. trigger event when </w:t>
+      </w:r>
+      <w:r>
+        <w:t xml:space="preserve">state </w:t>
+      </w:r>
+      <w:r>
+        <w:t>changes</w:t>
+      </w:r>
+      <w:r>
+        <w:t xml:space="preserve"> </w:t>
+      </w:r>
+      <w:r>
+        <w:t>(heating on/heating off)</w:t>
+      </w:r>
+    </w:p>
+    <w:p>
+      <w:pPr>
+        <w:pStyle w:val="ListParagraph"/>
+        <w:numPr>
+          <w:ilvl w:val="0"/>
+          <w:numId w:val="17"/>
+        </w:numPr>
+        <w:spacing w:line="240" w:lineRule="auto"/>
+        <w:jc w:val="left"/>
+        <w:rPr>
+          <w:rFonts w:eastAsia="Calibri"/>
+          <w:b/>
+          <w:color w:val="000000" w:themeColor="text1"/>
+          <w:sz w:val="24"/>
+          <w:szCs w:val="24"/>
+        </w:rPr>
+      </w:pPr>
+      <w:r>
         <w:br w:type="page"/>
       </w:r>
     </w:p>
@@ -5718,11 +5097,9 @@
         <w:spacing w:line="240" w:lineRule="auto"/>
         <w:jc w:val="left"/>
       </w:pPr>
-      <w:proofErr w:type="spellStart"/>
       <w:r>
         <w:t>Websockets</w:t>
       </w:r>
-      <w:proofErr w:type="spellEnd"/>
     </w:p>
     <w:p>
       <w:pPr>
@@ -5763,13 +5140,8 @@
         <w:jc w:val="left"/>
       </w:pPr>
       <w:r>
-        <w:t xml:space="preserve">Django </w:t>
-      </w:r>
-      <w:proofErr w:type="spellStart"/>
-      <w:r>
-        <w:t>allauth</w:t>
-      </w:r>
-      <w:proofErr w:type="spellEnd"/>
+        <w:t>Django allauth</w:t>
+      </w:r>
     </w:p>
     <w:p>
       <w:pPr>
@@ -5856,21 +5228,8 @@
         <w:spacing w:line="240" w:lineRule="auto"/>
         <w:jc w:val="left"/>
       </w:pPr>
-      <w:proofErr w:type="spellStart"/>
-      <w:r>
-        <w:t>Yeelight</w:t>
-      </w:r>
-      <w:proofErr w:type="spellEnd"/>
-      <w:r>
-        <w:t xml:space="preserve"> </w:t>
-      </w:r>
-      <w:proofErr w:type="spellStart"/>
-      <w:r>
-        <w:t>wifi</w:t>
-      </w:r>
-      <w:proofErr w:type="spellEnd"/>
-      <w:r>
-        <w:t xml:space="preserve"> bulb</w:t>
+      <w:r>
+        <w:t>Yeelight wifi bulb</w:t>
       </w:r>
     </w:p>
     <w:p>
@@ -5898,11 +5257,9 @@
         <w:spacing w:line="240" w:lineRule="auto"/>
         <w:jc w:val="left"/>
       </w:pPr>
-      <w:proofErr w:type="spellStart"/>
       <w:r>
         <w:t>PyLint</w:t>
       </w:r>
-      <w:proofErr w:type="spellEnd"/>
     </w:p>
     <w:p>
       <w:pPr>
@@ -5928,11 +5285,9 @@
         <w:spacing w:line="240" w:lineRule="auto"/>
         <w:jc w:val="left"/>
       </w:pPr>
-      <w:proofErr w:type="spellStart"/>
       <w:r>
         <w:t>Isort</w:t>
       </w:r>
-      <w:proofErr w:type="spellEnd"/>
     </w:p>
     <w:p>
       <w:pPr>
@@ -5944,11 +5299,9 @@
         <w:spacing w:line="240" w:lineRule="auto"/>
         <w:jc w:val="left"/>
       </w:pPr>
-      <w:proofErr w:type="spellStart"/>
       <w:r>
         <w:t>PyTest</w:t>
       </w:r>
-      <w:proofErr w:type="spellEnd"/>
     </w:p>
     <w:p>
       <w:pPr>

</xml_diff>

<commit_message>
Update device parsing to automatically capture device states
Adds is_controllable bool to ZigbeeDevice - this is used to restrict
which devices can have states and thus togglable/triggable.
</commit_message>
<xml_diff>
--- a/Write-Up/Dissertation.docx
+++ b/Write-Up/Dissertation.docx
@@ -102,7 +102,13 @@
     <w:p>
       <w:r>
         <w:lastRenderedPageBreak/>
-        <w:t>NOTES FOR DISSERATION WRITE UP</w:t>
+        <w:t xml:space="preserve">NOTES FOR </w:t>
+      </w:r>
+      <w:r>
+        <w:t>DISSERTATION</w:t>
+      </w:r>
+      <w:r>
+        <w:t xml:space="preserve"> WRITE UP</w:t>
       </w:r>
     </w:p>
     <w:p>
@@ -207,7 +213,7 @@
         <mc:AlternateContent>
           <mc:Choice Requires="wps">
             <w:drawing>
-              <wp:anchor distT="0" distB="0" distL="114300" distR="114300" simplePos="0" relativeHeight="251659264" behindDoc="1" locked="0" layoutInCell="1" allowOverlap="1" wp14:anchorId="00F2512F" wp14:editId="34597A78">
+              <wp:anchor distT="0" distB="0" distL="114300" distR="114300" simplePos="0" relativeHeight="251658240" behindDoc="1" locked="0" layoutInCell="1" allowOverlap="1" wp14:anchorId="00F2512F" wp14:editId="2BB56C4E">
                 <wp:simplePos x="0" y="0"/>
                 <wp:positionH relativeFrom="column">
                   <wp:posOffset>-283431</wp:posOffset>
@@ -265,7 +271,7 @@
           </mc:Choice>
           <mc:Fallback>
             <w:pict>
-              <v:rect w14:anchorId="6F6CDDDC" id="Rectangle 3" o:spid="_x0000_s1026" style="position:absolute;margin-left:-22.3pt;margin-top:5.45pt;width:503pt;height:618.85pt;z-index:-251657216;visibility:visible;mso-wrap-style:square;mso-width-percent:0;mso-height-percent:0;mso-wrap-distance-left:9pt;mso-wrap-distance-top:0;mso-wrap-distance-right:9pt;mso-wrap-distance-bottom:0;mso-position-horizontal:absolute;mso-position-horizontal-relative:text;mso-position-vertical:absolute;mso-position-vertical-relative:text;mso-width-percent:0;mso-height-percent:0;mso-width-relative:page;mso-height-relative:page;v-text-anchor:top" o:gfxdata="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" strokeweight="3pt"/>
+              <v:rect w14:anchorId="5951C84D" id="Rectangle 3" o:spid="_x0000_s1026" style="position:absolute;margin-left:-22.3pt;margin-top:5.45pt;width:503pt;height:618.85pt;z-index:-251658240;visibility:visible;mso-wrap-style:square;mso-width-percent:0;mso-height-percent:0;mso-wrap-distance-left:9pt;mso-wrap-distance-top:0;mso-wrap-distance-right:9pt;mso-wrap-distance-bottom:0;mso-position-horizontal:absolute;mso-position-horizontal-relative:text;mso-position-vertical:absolute;mso-position-vertical-relative:text;mso-width-percent:0;mso-height-percent:0;mso-width-relative:page;mso-height-relative:page;v-text-anchor:top" o:gfxdata="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" strokeweight="3pt"/>
             </w:pict>
           </mc:Fallback>
         </mc:AlternateContent>
@@ -553,7 +559,19 @@
     </w:p>
     <w:p>
       <w:r>
-        <w:t>As technology continues to power the modern world, it is becoming more and more integrated into individuals lives. So much so, that is no uncommon to discuss ‘</w:t>
+        <w:t xml:space="preserve">As technology continues to power the modern world, it is becoming more and more integrated into individuals lives. So much so that </w:t>
+      </w:r>
+      <w:r>
+        <w:t xml:space="preserve">it </w:t>
+      </w:r>
+      <w:r>
+        <w:t>is no</w:t>
+      </w:r>
+      <w:r>
+        <w:t>t</w:t>
+      </w:r>
+      <w:r>
+        <w:t xml:space="preserve"> uncommon to discuss ‘</w:t>
       </w:r>
       <w:r>
         <w:rPr>
@@ -563,7 +581,7 @@
         <w:t>smart’</w:t>
       </w:r>
       <w:r>
-        <w:t xml:space="preserve"> fridges, that inform its owner of items that are passing their use-by dates. </w:t>
+        <w:t xml:space="preserve"> fridges that inform its owner of items that are passing their use-by dates. </w:t>
       </w:r>
       <w:r>
         <w:t>Consumer demand for ‘</w:t>
@@ -582,7 +600,19 @@
         <w:t xml:space="preserve"> devices</w:t>
       </w:r>
       <w:r>
-        <w:t xml:space="preserve"> has resulted in many brands entering the marketplace with their offerings – many to lock consumers into their ‘eco-system’. Due to a lack of open communication standards for these devices, brands are creating their own, making it difficult to have devices from multiple brands ‘just work’ together.</w:t>
+        <w:t xml:space="preserve"> has resulted in many brands entering the marketplace with their offerings – many to lock consumers into their ‘</w:t>
+      </w:r>
+      <w:r>
+        <w:t>ecosystem</w:t>
+      </w:r>
+      <w:r>
+        <w:t xml:space="preserve">’. Due to a lack of open communication standards for these devices, brands are creating their own, making it </w:t>
+      </w:r>
+      <w:r>
+        <w:t>challenging</w:t>
+      </w:r>
+      <w:r>
+        <w:t xml:space="preserve"> to have devices from multiple brands ‘just work’ together.</w:t>
       </w:r>
       <w:r>
         <w:t xml:space="preserve"> </w:t>
@@ -1574,7 +1604,19 @@
         <w:rPr>
           <w:highlight w:val="yellow"/>
         </w:rPr>
-        <w:t>The student must clearly describe the perceived problem and the target audience.  It should be obvious from the chapter that the student has a thorough understanding of the problem domain and current applications used (if available) to address the problem at present. This section should demonstrate a good understanding of possible languages, libraries and frameworks that could be used to develop the project. This chapter should explain and justify the process by which the requirements have been elicited. It should then also clearly identify the requirements of your project, which can be later tested.  Depending on the chosen development strategy this chapter may be written retrospectively.  The student’s academic supervisor will provide additional advice on this where required. The development strategy must be clearly described, adequately justified in terms of the problem and appropriate to the project.</w:t>
+        <w:t xml:space="preserve">The student must clearly describe the perceived problem and the target audience.  It should be </w:t>
+      </w:r>
+      <w:r>
+        <w:rPr>
+          <w:highlight w:val="yellow"/>
+        </w:rPr>
+        <w:t>evident</w:t>
+      </w:r>
+      <w:r>
+        <w:rPr>
+          <w:highlight w:val="yellow"/>
+        </w:rPr>
+        <w:t xml:space="preserve"> from the chapter that the student has a thorough understanding of the problem domain and current applications used (if available) to address the problem at present. This section should demonstrate a good understanding of possible languages, libraries and frameworks that could be used to develop the project. This chapter should explain and justify the process by which the requirements have been elicited. It should then also clearly identify the requirements of your project, which can be later tested.  Depending on the chosen development strategy this chapter may be written retrospectively.  The student’s academic supervisor will provide additional advice on this where required. The development strategy must be clearly described, adequately justified in terms of the problem and appropriate to the project.</w:t>
       </w:r>
     </w:p>
     <w:p>
@@ -1623,12 +1665,24 @@
     </w:p>
     <w:p>
       <w:r>
-        <w:t>It’s understandable that brands want consumers to be wedded to their eco-system, ranging from smartphones to smart speakers, to internet of things (IoTs) devices. The problem with this is that it restricts consumer choice and limits the potential of their home/lifestyle automation. It stifles innovation and artificially constrains consumer expectations.</w:t>
-      </w:r>
-    </w:p>
-    <w:p>
-      <w:r>
-        <w:t>Some brands provide ecosystems that are very open and allow the consumer to integrate devices in whatever way suits them [</w:t>
+        <w:t xml:space="preserve">It’s understandable that brands want consumers to be wedded to their </w:t>
+      </w:r>
+      <w:r>
+        <w:t>ecosystem</w:t>
+      </w:r>
+      <w:r>
+        <w:t>, ranging from smartphones to smart speakers, to internet of things (IoTs) devices. The problem with this is that it restricts consumer choice and limits the potential of their home/lifestyle automation. It stifles innovation and artificially constrains consumer expectations.</w:t>
+      </w:r>
+    </w:p>
+    <w:p>
+      <w:r>
+        <w:t xml:space="preserve">Some brands provide </w:t>
+      </w:r>
+      <w:r>
+        <w:t>ecosystems</w:t>
+      </w:r>
+      <w:r>
+        <w:t xml:space="preserve"> that are very open and allow the consumer to integrate devices in whatever way suits them [</w:t>
       </w:r>
       <w:r>
         <w:rPr>
@@ -1663,7 +1717,13 @@
     <w:p>
       <w:r>
         <w:lastRenderedPageBreak/>
-        <w:t xml:space="preserve">[Mention royalty fees to become part of some ecosystems, e.g. HomeKit? This stifles small independent brands, as they either </w:t>
+        <w:t xml:space="preserve">[Mention royalty fees to become part of some </w:t>
+      </w:r>
+      <w:r>
+        <w:t>ecosystems</w:t>
+      </w:r>
+      <w:r>
+        <w:t xml:space="preserve">, e.g. HomeKit? This stifles small independent brands, as they either </w:t>
       </w:r>
       <w:r>
         <w:t>must</w:t>
@@ -3108,10 +3168,31 @@
         <w:t>A high level overview of the architecture of the code should be provided in this section. The overview should be designed to help another person seeking to adapt and maintain the software and should refer to the source files used in the project. Where relevant this section should also explain the design of any api interfaces that have been designed for the project to enable others to easily interface with the project. This chapter should also include a description of any complex algorithms that may be hard to understand simply by reading the code and its comments. Where algorithms and architecture are based on other work this should be clearly explained as well as any references to external explanations of algorithms or architecture used in developing the software.</w:t>
       </w:r>
     </w:p>
-    <w:p/>
-    <w:p>
-      <w:r>
-        <w:t>For this system to be useful it will need to be running 24/7 so that it can parse and record messages, in addition to sending notifications/triggering devices. With domestic electric prices at an all-time high, and more importantly, the environmental cost of running the hardware, power consumption was a key consideration for deployment. With this in mind, the Raspberry Pi 4 was an obvious choice. It is portable, requires nothing more than a power cable, SD card and network connection. The memory and processor are relatively powerful and power consumption is significantly lower than a desktop computer, using 2.85 watts</w:t>
+    <w:p>
+      <w:pPr>
+        <w:pStyle w:val="Heading3"/>
+      </w:pPr>
+      <w:r>
+        <w:t>Hardware</w:t>
+      </w:r>
+    </w:p>
+    <w:p>
+      <w:pPr>
+        <w:pStyle w:val="Heading4"/>
+      </w:pPr>
+      <w:r>
+        <w:t>Operating System</w:t>
+      </w:r>
+    </w:p>
+    <w:p>
+      <w:r>
+        <w:t xml:space="preserve">For this system to be useful it will need to be running 24/7 so that it can parse and record messages, in addition to sending notifications/triggering devices. With domestic electric prices at an all-time high, and more importantly, the environmental cost of running the hardware, power consumption was a key consideration for deployment. </w:t>
+      </w:r>
+      <w:r>
+        <w:t>The</w:t>
+      </w:r>
+      <w:r>
+        <w:t xml:space="preserve"> Raspberry Pi 4 was an obvious choice. It is portable, requires nothing more than a power cable, SD card and network connection. The memory and processor are relatively powerful and power consumption is significantly lower than a desktop computer, using 2.85 watts</w:t>
       </w:r>
       <w:r>
         <w:t xml:space="preserve"> per hour</w:t>
@@ -3174,9 +3255,1397 @@
     <w:p/>
     <w:p>
       <w:r>
-        <w:t>The Raspberry Pi 4 also comes with built in Wi-Fi, Bluetooth, and USB 3 – all of which add to its suitability as an IoT hub (with some devices using Bluetooth to communicate, and USB being a universal port working across all platforms). Another plus is the ability to use Power over Ethernet (PoE), meaning the device can be placed anywhere there is an ethernet cable – with no requirement for a mains connection.</w:t>
-      </w:r>
-    </w:p>
+        <w:t>The Raspberry Pi 4 also comes with built in Wi-Fi, Bluetooth, and USB 3 – all of which add to its suitability as an IoT hub (with some devices using Bluetooth to communicate, and USB being a universal port working across all platforms). Another plus is the ability to use Power over Ethernet (PoE), meaning the device can be placed anywhere there is an ethernet cable – with no requirement for a</w:t>
+      </w:r>
+      <w:r>
+        <w:t xml:space="preserve"> mains electric</w:t>
+      </w:r>
+      <w:r>
+        <w:t xml:space="preserve"> connection.</w:t>
+      </w:r>
+    </w:p>
+    <w:p>
+      <w:pPr>
+        <w:pStyle w:val="Heading4"/>
+      </w:pPr>
+      <w:r>
+        <w:t>Zigbee device communications</w:t>
+      </w:r>
+    </w:p>
+    <w:p>
+      <w:pPr>
+        <w:pStyle w:val="ListParagraph"/>
+        <w:numPr>
+          <w:ilvl w:val="0"/>
+          <w:numId w:val="29"/>
+        </w:numPr>
+      </w:pPr>
+      <w:r>
+        <w:t xml:space="preserve">Using a Zigbee </w:t>
+      </w:r>
+      <w:r>
+        <w:t>CC2531</w:t>
+      </w:r>
+      <w:r>
+        <w:t xml:space="preserve"> packet sniffer which I flashed with a custom firmware to enable it to be used with Zigbee2MQTT</w:t>
+      </w:r>
+    </w:p>
+    <w:p>
+      <w:pPr>
+        <w:pStyle w:val="ListParagraph"/>
+        <w:numPr>
+          <w:ilvl w:val="1"/>
+          <w:numId w:val="29"/>
+        </w:numPr>
+      </w:pPr>
+      <w:r>
+        <w:t xml:space="preserve">Had to use Raspberry PI GPIO pins with jumper cables connected to the CC2531 board. See </w:t>
+      </w:r>
+      <w:hyperlink r:id="rId17" w:history="1">
+        <w:r>
+          <w:rPr>
+            <w:rStyle w:val="Hyperlink"/>
+          </w:rPr>
+          <w:t>https://www.zigbee2mqtt.io/information/alternative_flashing_methods.html</w:t>
+        </w:r>
+      </w:hyperlink>
+      <w:r>
+        <w:t xml:space="preserve"> </w:t>
+      </w:r>
+    </w:p>
+    <w:p>
+      <w:pPr>
+        <w:pStyle w:val="ListParagraph"/>
+        <w:numPr>
+          <w:ilvl w:val="0"/>
+          <w:numId w:val="29"/>
+        </w:numPr>
+      </w:pPr>
+      <w:r>
+        <w:t>Once flashed, I connected it to the Raspberry Pi</w:t>
+      </w:r>
+    </w:p>
+    <w:p>
+      <w:pPr>
+        <w:pStyle w:val="ListParagraph"/>
+        <w:numPr>
+          <w:ilvl w:val="0"/>
+          <w:numId w:val="29"/>
+        </w:numPr>
+      </w:pPr>
+      <w:r>
+        <w:t>Installed Zigbee2MQTT on Pi and configured the network to permit devices to join</w:t>
+      </w:r>
+    </w:p>
+    <w:p>
+      <w:pPr>
+        <w:pStyle w:val="ListParagraph"/>
+        <w:numPr>
+          <w:ilvl w:val="0"/>
+          <w:numId w:val="29"/>
+        </w:numPr>
+      </w:pPr>
+      <w:r>
+        <w:t>Setup devices so that communications were picked up by Zigbee2MQTT</w:t>
+      </w:r>
+    </w:p>
+    <w:p>
+      <w:pPr>
+        <w:pStyle w:val="ListParagraph"/>
+        <w:numPr>
+          <w:ilvl w:val="0"/>
+          <w:numId w:val="29"/>
+        </w:numPr>
+      </w:pPr>
+      <w:r>
+        <w:lastRenderedPageBreak/>
+        <w:t>Researched MQTT protocol to understand how I could interact with this.</w:t>
+      </w:r>
+    </w:p>
+    <w:p>
+      <w:pPr>
+        <w:spacing w:line="240" w:lineRule="auto"/>
+        <w:jc w:val="left"/>
+        <w:rPr>
+          <w:rFonts w:eastAsia="Calibri"/>
+          <w:b/>
+          <w:color w:val="000000" w:themeColor="text1"/>
+          <w:sz w:val="22"/>
+          <w:szCs w:val="22"/>
+        </w:rPr>
+      </w:pPr>
+      <w:r>
+        <w:br w:type="page"/>
+      </w:r>
+    </w:p>
+    <w:p>
+      <w:pPr>
+        <w:pStyle w:val="Heading3"/>
+      </w:pPr>
+      <w:r>
+        <w:lastRenderedPageBreak/>
+        <w:t>Software</w:t>
+      </w:r>
+    </w:p>
+    <w:p>
+      <w:pPr>
+        <w:pStyle w:val="Heading4"/>
+      </w:pPr>
+      <w:r>
+        <w:t>Environment</w:t>
+      </w:r>
+    </w:p>
+    <w:p>
+      <w:r>
+        <w:t xml:space="preserve">Smart Hub is built using Docker as its foundation. This enables the system to be deployed rapidly on any hardware device with Docker installed, abstracting away environment variables from the development process. </w:t>
+      </w:r>
+    </w:p>
+    <w:p>
+      <w:r>
+        <w:t xml:space="preserve">Docker works by building </w:t>
+      </w:r>
+      <w:r>
+        <w:rPr>
+          <w:i/>
+          <w:iCs/>
+        </w:rPr>
+        <w:t>containers</w:t>
+      </w:r>
+      <w:r>
+        <w:t xml:space="preserve"> which live inside of a docker image. A Dockerfile is used to define the exact specifications of the image it should run – the Dockerfile for Smart Hub is shown below.</w:t>
+      </w:r>
+    </w:p>
+    <w:p>
+      <w:r>
+        <w:drawing>
+          <wp:inline distT="0" distB="0" distL="0" distR="0" wp14:anchorId="34DB8DA7" wp14:editId="6A08A641">
+            <wp:extent cx="5759450" cy="2543175"/>
+            <wp:effectExtent l="0" t="0" r="6350" b="0"/>
+            <wp:docPr id="7" name="Picture 7" descr="Text&#10;&#10;Description automatically generated"/>
+            <wp:cNvGraphicFramePr>
+              <a:graphicFrameLocks xmlns:a="http://schemas.openxmlformats.org/drawingml/2006/main" noChangeAspect="1"/>
+            </wp:cNvGraphicFramePr>
+            <a:graphic xmlns:a="http://schemas.openxmlformats.org/drawingml/2006/main">
+              <a:graphicData uri="http://schemas.openxmlformats.org/drawingml/2006/picture">
+                <pic:pic xmlns:pic="http://schemas.openxmlformats.org/drawingml/2006/picture">
+                  <pic:nvPicPr>
+                    <pic:cNvPr id="7" name="Picture 7" descr="Text&#10;&#10;Description automatically generated"/>
+                    <pic:cNvPicPr/>
+                  </pic:nvPicPr>
+                  <pic:blipFill>
+                    <a:blip r:embed="rId18"/>
+                    <a:stretch>
+                      <a:fillRect/>
+                    </a:stretch>
+                  </pic:blipFill>
+                  <pic:spPr>
+                    <a:xfrm>
+                      <a:off x="0" y="0"/>
+                      <a:ext cx="5759450" cy="2543175"/>
+                    </a:xfrm>
+                    <a:prstGeom prst="rect">
+                      <a:avLst/>
+                    </a:prstGeom>
+                  </pic:spPr>
+                </pic:pic>
+              </a:graphicData>
+            </a:graphic>
+          </wp:inline>
+        </w:drawing>
+      </w:r>
+    </w:p>
+    <w:p>
+      <w:r>
+        <w:rPr>
+          <w:highlight w:val="yellow"/>
+        </w:rPr>
+        <w:t>[include figure]</w:t>
+      </w:r>
+    </w:p>
+    <w:p>
+      <w:r>
+        <w:t>The above code informs Docker what base image it should use as the operating system (</w:t>
+      </w:r>
+      <w:r>
+        <w:rPr>
+          <w:b/>
+          <w:bCs/>
+        </w:rPr>
+        <w:t>Python:3</w:t>
+      </w:r>
+      <w:r>
+        <w:t>). Once the image has been downloaded and is running, the commands from lines 3 onwards specify commands that should be run each time the image is started. Here, it outlines Linux system dependencies and Python dependencies that should be installed as part of the build process.</w:t>
+      </w:r>
+    </w:p>
+    <w:p>
+      <w:r>
+        <w:t xml:space="preserve">The power of Docker is that it enables these images to be created effortlessly with the knowledge they will run on any system that supports Docker – this eliminates the development versus production environment risk. The development of the application was carried out on a Macbook Pro through Docker. Which meant that </w:t>
+      </w:r>
+      <w:r>
+        <w:t>deploying it to the Raspberry Pi, whilst a completely different system, with different hardware and capabilities was not an issue, because it ran inside the exact same Docker environment.</w:t>
+      </w:r>
+    </w:p>
+    <w:p/>
+    <w:p>
+      <w:r>
+        <w:t xml:space="preserve">In order to create a platform with distinct separations of concern, i.e. the database is completely isolated from the Python application, and so forth, each application was built in its own container. Docker has another tool, </w:t>
+      </w:r>
+      <w:r>
+        <w:rPr>
+          <w:i/>
+          <w:iCs/>
+        </w:rPr>
+        <w:t>docker-compose</w:t>
+      </w:r>
+      <w:r>
+        <w:t xml:space="preserve"> which allows for container level specifications written in YAML – see the </w:t>
+      </w:r>
+      <w:r>
+        <w:rPr>
+          <w:i/>
+          <w:iCs/>
+        </w:rPr>
+        <w:t>docker-compose.yml</w:t>
+      </w:r>
+      <w:r>
+        <w:rPr>
+          <w:i/>
+          <w:iCs/>
+        </w:rPr>
+        <w:t xml:space="preserve"> </w:t>
+      </w:r>
+      <w:r>
+        <w:t>created this application</w:t>
+      </w:r>
+      <w:r>
+        <w:rPr>
+          <w:i/>
+          <w:iCs/>
+        </w:rPr>
+        <w:t xml:space="preserve"> </w:t>
+      </w:r>
+      <w:r>
+        <w:t>below.</w:t>
+      </w:r>
+      <w:r>
+        <w:br w:type="page"/>
+      </w:r>
+    </w:p>
+    <w:p>
+      <w:r>
+        <w:lastRenderedPageBreak/>
+        <w:drawing>
+          <wp:inline distT="0" distB="0" distL="0" distR="0" wp14:anchorId="297BFBA6" wp14:editId="68DEF51C">
+            <wp:extent cx="5759450" cy="5380990"/>
+            <wp:effectExtent l="0" t="0" r="6350" b="3810"/>
+            <wp:docPr id="8" name="Picture 8" descr="Text&#10;&#10;Description automatically generated"/>
+            <wp:cNvGraphicFramePr>
+              <a:graphicFrameLocks xmlns:a="http://schemas.openxmlformats.org/drawingml/2006/main" noChangeAspect="1"/>
+            </wp:cNvGraphicFramePr>
+            <a:graphic xmlns:a="http://schemas.openxmlformats.org/drawingml/2006/main">
+              <a:graphicData uri="http://schemas.openxmlformats.org/drawingml/2006/picture">
+                <pic:pic xmlns:pic="http://schemas.openxmlformats.org/drawingml/2006/picture">
+                  <pic:nvPicPr>
+                    <pic:cNvPr id="8" name="Picture 8" descr="Text&#10;&#10;Description automatically generated"/>
+                    <pic:cNvPicPr/>
+                  </pic:nvPicPr>
+                  <pic:blipFill>
+                    <a:blip r:embed="rId19"/>
+                    <a:stretch>
+                      <a:fillRect/>
+                    </a:stretch>
+                  </pic:blipFill>
+                  <pic:spPr>
+                    <a:xfrm>
+                      <a:off x="0" y="0"/>
+                      <a:ext cx="5759450" cy="5380990"/>
+                    </a:xfrm>
+                    <a:prstGeom prst="rect">
+                      <a:avLst/>
+                    </a:prstGeom>
+                  </pic:spPr>
+                </pic:pic>
+              </a:graphicData>
+            </a:graphic>
+          </wp:inline>
+        </w:drawing>
+      </w:r>
+    </w:p>
+    <w:p>
+      <w:r>
+        <w:t xml:space="preserve">Each of the indentations below </w:t>
+      </w:r>
+      <w:r>
+        <w:rPr>
+          <w:i/>
+          <w:iCs/>
+        </w:rPr>
+        <w:t>services</w:t>
+      </w:r>
+      <w:r>
+        <w:t xml:space="preserve"> is a container name, with the code specifying the container requirements indented below the header. Within each are the specifications outlining what image should be run for the container, any </w:t>
+      </w:r>
+      <w:r>
+        <w:rPr>
+          <w:b/>
+          <w:bCs/>
+        </w:rPr>
+        <w:t>environment variables</w:t>
+      </w:r>
+      <w:r>
+        <w:t xml:space="preserve"> that need to be passed through from the host machine. The use of environment variables is an important security feature, it enables the passing of sensitive information, such as passwords or application programming interface (API) keys, without them being visible when the code is shared (e.g. via GitHub).</w:t>
+      </w:r>
+      <w:r>
+        <w:t xml:space="preserve"> The actual secrets are saved to a file that is not shared, named </w:t>
+      </w:r>
+      <w:r>
+        <w:rPr>
+          <w:b/>
+          <w:bCs/>
+        </w:rPr>
+        <w:t>.env</w:t>
+      </w:r>
+      <w:r>
+        <w:rPr>
+          <w:b/>
+          <w:bCs/>
+        </w:rPr>
+        <w:t xml:space="preserve"> </w:t>
+      </w:r>
+      <w:r>
+        <w:t>– see below.</w:t>
+      </w:r>
+    </w:p>
+    <w:p/>
+    <w:p>
+      <w:r>
+        <w:rPr>
+          <w:noProof/>
+        </w:rPr>
+        <mc:AlternateContent>
+          <mc:Choice Requires="wpg">
+            <w:drawing>
+              <wp:anchor distT="0" distB="0" distL="114300" distR="114300" simplePos="0" relativeHeight="251666432" behindDoc="0" locked="0" layoutInCell="1" allowOverlap="1" wp14:anchorId="36CBA5F3" wp14:editId="28FE8E20">
+                <wp:simplePos x="0" y="0"/>
+                <wp:positionH relativeFrom="column">
+                  <wp:posOffset>912467</wp:posOffset>
+                </wp:positionH>
+                <wp:positionV relativeFrom="paragraph">
+                  <wp:posOffset>735109</wp:posOffset>
+                </wp:positionV>
+                <wp:extent cx="1375577" cy="644056"/>
+                <wp:effectExtent l="0" t="0" r="0" b="3810"/>
+                <wp:wrapNone/>
+                <wp:docPr id="16" name="Group 16"/>
+                <wp:cNvGraphicFramePr/>
+                <a:graphic xmlns:a="http://schemas.openxmlformats.org/drawingml/2006/main">
+                  <a:graphicData uri="http://schemas.microsoft.com/office/word/2010/wordprocessingGroup">
+                    <wpg:wgp>
+                      <wpg:cNvGrpSpPr/>
+                      <wpg:grpSpPr>
+                        <a:xfrm>
+                          <a:off x="0" y="0"/>
+                          <a:ext cx="1375577" cy="644056"/>
+                          <a:chOff x="0" y="0"/>
+                          <a:chExt cx="1375577" cy="644056"/>
+                        </a:xfrm>
+                      </wpg:grpSpPr>
+                      <wps:wsp>
+                        <wps:cNvPr id="11" name="Rectangle 11"/>
+                        <wps:cNvSpPr/>
+                        <wps:spPr>
+                          <a:xfrm>
+                            <a:off x="119270" y="500932"/>
+                            <a:ext cx="1057524" cy="143124"/>
+                          </a:xfrm>
+                          <a:prstGeom prst="rect">
+                            <a:avLst/>
+                          </a:prstGeom>
+                          <a:solidFill>
+                            <a:schemeClr val="tx1"/>
+                          </a:solidFill>
+                          <a:ln>
+                            <a:noFill/>
+                          </a:ln>
+                        </wps:spPr>
+                        <wps:style>
+                          <a:lnRef idx="2">
+                            <a:schemeClr val="accent1">
+                              <a:shade val="50000"/>
+                            </a:schemeClr>
+                          </a:lnRef>
+                          <a:fillRef idx="1">
+                            <a:schemeClr val="accent1"/>
+                          </a:fillRef>
+                          <a:effectRef idx="0">
+                            <a:schemeClr val="accent1"/>
+                          </a:effectRef>
+                          <a:fontRef idx="minor">
+                            <a:schemeClr val="lt1"/>
+                          </a:fontRef>
+                        </wps:style>
+                        <wps:bodyPr rot="0" spcFirstLastPara="0" vertOverflow="overflow" horzOverflow="overflow" vert="horz" wrap="square" lIns="91440" tIns="45720" rIns="91440" bIns="45720" numCol="1" spcCol="0" rtlCol="0" fromWordArt="0" anchor="ctr" anchorCtr="0" forceAA="0" compatLnSpc="1">
+                          <a:prstTxWarp prst="textNoShape">
+                            <a:avLst/>
+                          </a:prstTxWarp>
+                          <a:noAutofit/>
+                        </wps:bodyPr>
+                      </wps:wsp>
+                      <wps:wsp>
+                        <wps:cNvPr id="12" name="Rectangle 12"/>
+                        <wps:cNvSpPr/>
+                        <wps:spPr>
+                          <a:xfrm>
+                            <a:off x="0" y="357809"/>
+                            <a:ext cx="1057524" cy="143124"/>
+                          </a:xfrm>
+                          <a:prstGeom prst="rect">
+                            <a:avLst/>
+                          </a:prstGeom>
+                          <a:solidFill>
+                            <a:schemeClr val="tx1"/>
+                          </a:solidFill>
+                          <a:ln>
+                            <a:noFill/>
+                          </a:ln>
+                        </wps:spPr>
+                        <wps:style>
+                          <a:lnRef idx="2">
+                            <a:schemeClr val="accent1">
+                              <a:shade val="50000"/>
+                            </a:schemeClr>
+                          </a:lnRef>
+                          <a:fillRef idx="1">
+                            <a:schemeClr val="accent1"/>
+                          </a:fillRef>
+                          <a:effectRef idx="0">
+                            <a:schemeClr val="accent1"/>
+                          </a:effectRef>
+                          <a:fontRef idx="minor">
+                            <a:schemeClr val="lt1"/>
+                          </a:fontRef>
+                        </wps:style>
+                        <wps:bodyPr rot="0" spcFirstLastPara="0" vertOverflow="overflow" horzOverflow="overflow" vert="horz" wrap="square" lIns="91440" tIns="45720" rIns="91440" bIns="45720" numCol="1" spcCol="0" rtlCol="0" fromWordArt="0" anchor="ctr" anchorCtr="0" forceAA="0" compatLnSpc="1">
+                          <a:prstTxWarp prst="textNoShape">
+                            <a:avLst/>
+                          </a:prstTxWarp>
+                          <a:noAutofit/>
+                        </wps:bodyPr>
+                      </wps:wsp>
+                      <wps:wsp>
+                        <wps:cNvPr id="13" name="Rectangle 13"/>
+                        <wps:cNvSpPr/>
+                        <wps:spPr>
+                          <a:xfrm>
+                            <a:off x="318053" y="143124"/>
+                            <a:ext cx="1057524" cy="143124"/>
+                          </a:xfrm>
+                          <a:prstGeom prst="rect">
+                            <a:avLst/>
+                          </a:prstGeom>
+                          <a:solidFill>
+                            <a:schemeClr val="tx1"/>
+                          </a:solidFill>
+                          <a:ln>
+                            <a:noFill/>
+                          </a:ln>
+                        </wps:spPr>
+                        <wps:style>
+                          <a:lnRef idx="2">
+                            <a:schemeClr val="accent1">
+                              <a:shade val="50000"/>
+                            </a:schemeClr>
+                          </a:lnRef>
+                          <a:fillRef idx="1">
+                            <a:schemeClr val="accent1"/>
+                          </a:fillRef>
+                          <a:effectRef idx="0">
+                            <a:schemeClr val="accent1"/>
+                          </a:effectRef>
+                          <a:fontRef idx="minor">
+                            <a:schemeClr val="lt1"/>
+                          </a:fontRef>
+                        </wps:style>
+                        <wps:bodyPr rot="0" spcFirstLastPara="0" vertOverflow="overflow" horzOverflow="overflow" vert="horz" wrap="square" lIns="91440" tIns="45720" rIns="91440" bIns="45720" numCol="1" spcCol="0" rtlCol="0" fromWordArt="0" anchor="ctr" anchorCtr="0" forceAA="0" compatLnSpc="1">
+                          <a:prstTxWarp prst="textNoShape">
+                            <a:avLst/>
+                          </a:prstTxWarp>
+                          <a:noAutofit/>
+                        </wps:bodyPr>
+                      </wps:wsp>
+                      <wps:wsp>
+                        <wps:cNvPr id="14" name="Rectangle 14"/>
+                        <wps:cNvSpPr/>
+                        <wps:spPr>
+                          <a:xfrm>
+                            <a:off x="119270" y="0"/>
+                            <a:ext cx="1057524" cy="143124"/>
+                          </a:xfrm>
+                          <a:prstGeom prst="rect">
+                            <a:avLst/>
+                          </a:prstGeom>
+                          <a:solidFill>
+                            <a:schemeClr val="tx1"/>
+                          </a:solidFill>
+                          <a:ln>
+                            <a:noFill/>
+                          </a:ln>
+                        </wps:spPr>
+                        <wps:style>
+                          <a:lnRef idx="2">
+                            <a:schemeClr val="accent1">
+                              <a:shade val="50000"/>
+                            </a:schemeClr>
+                          </a:lnRef>
+                          <a:fillRef idx="1">
+                            <a:schemeClr val="accent1"/>
+                          </a:fillRef>
+                          <a:effectRef idx="0">
+                            <a:schemeClr val="accent1"/>
+                          </a:effectRef>
+                          <a:fontRef idx="minor">
+                            <a:schemeClr val="lt1"/>
+                          </a:fontRef>
+                        </wps:style>
+                        <wps:bodyPr rot="0" spcFirstLastPara="0" vertOverflow="overflow" horzOverflow="overflow" vert="horz" wrap="square" lIns="91440" tIns="45720" rIns="91440" bIns="45720" numCol="1" spcCol="0" rtlCol="0" fromWordArt="0" anchor="ctr" anchorCtr="0" forceAA="0" compatLnSpc="1">
+                          <a:prstTxWarp prst="textNoShape">
+                            <a:avLst/>
+                          </a:prstTxWarp>
+                          <a:noAutofit/>
+                        </wps:bodyPr>
+                      </wps:wsp>
+                    </wpg:wgp>
+                  </a:graphicData>
+                </a:graphic>
+              </wp:anchor>
+            </w:drawing>
+          </mc:Choice>
+          <mc:Fallback>
+            <w:pict>
+              <v:group w14:anchorId="3E6122D9" id="Group 16" o:spid="_x0000_s1026" style="position:absolute;margin-left:71.85pt;margin-top:57.9pt;width:108.3pt;height:50.7pt;z-index:251666432" coordsize="13755,6440" o:gfxdata="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">
+                <v:rect id="Rectangle 11" o:spid="_x0000_s1027" style="position:absolute;left:1192;top:5009;width:10575;height:1431;visibility:visible;mso-wrap-style:square;v-text-anchor:middle" o:gfxdata="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" fillcolor="black [3213]" stroked="f" strokeweight="1pt"/>
+                <v:rect id="Rectangle 12" o:spid="_x0000_s1028" style="position:absolute;top:3578;width:10575;height:1431;visibility:visible;mso-wrap-style:square;v-text-anchor:middle" o:gfxdata="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" fillcolor="black [3213]" stroked="f" strokeweight="1pt"/>
+                <v:rect id="Rectangle 13" o:spid="_x0000_s1029" style="position:absolute;left:3180;top:1431;width:10575;height:1431;visibility:visible;mso-wrap-style:square;v-text-anchor:middle" o:gfxdata="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" fillcolor="black [3213]" stroked="f" strokeweight="1pt"/>
+                <v:rect id="Rectangle 14" o:spid="_x0000_s1030" style="position:absolute;left:1192;width:10575;height:1431;visibility:visible;mso-wrap-style:square;v-text-anchor:middle" o:gfxdata="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" fillcolor="black [3213]" stroked="f" strokeweight="1pt"/>
+              </v:group>
+            </w:pict>
+          </mc:Fallback>
+        </mc:AlternateContent>
+      </w:r>
+      <w:r>
+        <w:drawing>
+          <wp:inline distT="0" distB="0" distL="0" distR="0" wp14:anchorId="4D8584D2" wp14:editId="1E6F2286">
+            <wp:extent cx="2790908" cy="1448179"/>
+            <wp:effectExtent l="0" t="0" r="3175" b="0"/>
+            <wp:docPr id="10" name="Picture 10" descr="Text&#10;&#10;Description automatically generated"/>
+            <wp:cNvGraphicFramePr>
+              <a:graphicFrameLocks xmlns:a="http://schemas.openxmlformats.org/drawingml/2006/main" noChangeAspect="1"/>
+            </wp:cNvGraphicFramePr>
+            <a:graphic xmlns:a="http://schemas.openxmlformats.org/drawingml/2006/main">
+              <a:graphicData uri="http://schemas.openxmlformats.org/drawingml/2006/picture">
+                <pic:pic xmlns:pic="http://schemas.openxmlformats.org/drawingml/2006/picture">
+                  <pic:nvPicPr>
+                    <pic:cNvPr id="10" name="Picture 10" descr="Text&#10;&#10;Description automatically generated"/>
+                    <pic:cNvPicPr/>
+                  </pic:nvPicPr>
+                  <pic:blipFill>
+                    <a:blip r:embed="rId20"/>
+                    <a:stretch>
+                      <a:fillRect/>
+                    </a:stretch>
+                  </pic:blipFill>
+                  <pic:spPr>
+                    <a:xfrm>
+                      <a:off x="0" y="0"/>
+                      <a:ext cx="2792053" cy="1448773"/>
+                    </a:xfrm>
+                    <a:prstGeom prst="rect">
+                      <a:avLst/>
+                    </a:prstGeom>
+                  </pic:spPr>
+                </pic:pic>
+              </a:graphicData>
+            </a:graphic>
+          </wp:inline>
+        </w:drawing>
+      </w:r>
+    </w:p>
+    <w:p>
+      <w:r>
+        <w:lastRenderedPageBreak/>
+        <w:t xml:space="preserve">Whilst all the containers are important, the main container is </w:t>
+      </w:r>
+      <w:r>
+        <w:rPr>
+          <w:b/>
+          <w:bCs/>
+        </w:rPr>
+        <w:t>web</w:t>
+      </w:r>
+      <w:r>
+        <w:t xml:space="preserve">. The YAML has been scripted so that </w:t>
+      </w:r>
+      <w:r>
+        <w:rPr>
+          <w:i/>
+          <w:iCs/>
+        </w:rPr>
+        <w:t>web</w:t>
+      </w:r>
+      <w:r>
+        <w:t xml:space="preserve"> will only start up once the containers it depends on start – this is important because it is not able to operate without access to the database; and, Django has been configured to use </w:t>
+      </w:r>
+      <w:r>
+        <w:rPr>
+          <w:b/>
+          <w:bCs/>
+        </w:rPr>
+        <w:t>memcached</w:t>
+      </w:r>
+      <w:r>
+        <w:t xml:space="preserve"> (the name of the container and the application) for caching data. It stores key-value pairs in-memory – more on this later.</w:t>
+      </w:r>
+    </w:p>
+    <w:p/>
+    <w:p>
+      <w:r>
+        <w:t xml:space="preserve">The Dockerfile installs all the </w:t>
+      </w:r>
+      <w:r>
+        <w:t>Python</w:t>
+      </w:r>
+      <w:r>
+        <w:t xml:space="preserve"> dependencies I have specified in the </w:t>
+      </w:r>
+      <w:r>
+        <w:rPr>
+          <w:i/>
+          <w:iCs/>
+        </w:rPr>
+        <w:t>requirements.txt</w:t>
+      </w:r>
+      <w:r>
+        <w:t xml:space="preserve"> file. This happens while the image is building – this is important because the containers rely on these dependencies to run. The key example here is </w:t>
+      </w:r>
+      <w:r>
+        <w:rPr>
+          <w:i/>
+          <w:iCs/>
+        </w:rPr>
+        <w:t>web</w:t>
+      </w:r>
+      <w:r>
+        <w:t xml:space="preserve"> which is configured to start a </w:t>
+      </w:r>
+      <w:r>
+        <w:rPr>
+          <w:b/>
+          <w:bCs/>
+        </w:rPr>
+        <w:t>Django</w:t>
+      </w:r>
+      <w:r>
+        <w:t xml:space="preserve"> application.</w:t>
+      </w:r>
+      <w:r>
+        <w:t xml:space="preserve"> </w:t>
+      </w:r>
+      <w:r>
+        <w:rPr>
+          <w:highlight w:val="yellow"/>
+        </w:rPr>
+        <w:t>Mention that Docker containers are ephemeral and all data stored is lost when the container is stopped – therefore it’s important to setup a local director</w:t>
+      </w:r>
+      <w:r>
+        <w:rPr>
+          <w:highlight w:val="yellow"/>
+        </w:rPr>
+        <w:t>y mirror, for example it would be terrible if the database data was lost every time the container stopped.</w:t>
+      </w:r>
+    </w:p>
+    <w:p/>
+    <w:p>
+      <w:r>
+        <w:t>Django is a web framework built using Python. It is considered a ‘high-level’ framework as it comes with all the ‘low-level’ functionality built-in – some examples are database abstraction, authorisation and authentication, handling of the HTTP request-response axis’s, among many others. I chose this framework as it enabled me to jump start into development, focusing on the specific functionality of my application, rather than reinventing the wheel by developing my own user management system, and the like.</w:t>
+      </w:r>
+    </w:p>
+    <w:p/>
+    <w:p>
+      <w:r>
+        <w:t>The backend database used is PostgreSQL – this is a free open-source database</w:t>
+      </w:r>
+      <w:r>
+        <w:t>,</w:t>
+      </w:r>
+      <w:r>
+        <w:t xml:space="preserve"> with a</w:t>
+      </w:r>
+      <w:r>
+        <w:t xml:space="preserve"> Python language driver, </w:t>
+      </w:r>
+      <w:r>
+        <w:t xml:space="preserve">and </w:t>
+      </w:r>
+      <w:r>
+        <w:t>can</w:t>
+      </w:r>
+      <w:r>
+        <w:t xml:space="preserve"> store many of the modern development fields, such as, Geometry, JavaScript Object Notion, primitives and many others</w:t>
+      </w:r>
+      <w:r>
+        <w:t>.</w:t>
+      </w:r>
+      <w:r>
+        <w:t xml:space="preserve"> It was initially released in 1986 and has stood the test of time, using it for development I have the confidence that it is not going to disappear overnight.</w:t>
+      </w:r>
+    </w:p>
+    <w:p>
+      <w:pPr>
+        <w:pStyle w:val="ListParagraph"/>
+        <w:numPr>
+          <w:ilvl w:val="0"/>
+          <w:numId w:val="28"/>
+        </w:numPr>
+      </w:pPr>
+      <w:r>
+        <w:t>Python</w:t>
+      </w:r>
+    </w:p>
+    <w:p>
+      <w:pPr>
+        <w:pStyle w:val="ListParagraph"/>
+        <w:numPr>
+          <w:ilvl w:val="0"/>
+          <w:numId w:val="28"/>
+        </w:numPr>
+      </w:pPr>
+      <w:r>
+        <w:t>Django</w:t>
+      </w:r>
+    </w:p>
+    <w:p>
+      <w:pPr>
+        <w:pStyle w:val="ListParagraph"/>
+        <w:numPr>
+          <w:ilvl w:val="0"/>
+          <w:numId w:val="28"/>
+        </w:numPr>
+      </w:pPr>
+      <w:r>
+        <w:t>PostgreSQL</w:t>
+      </w:r>
+    </w:p>
+    <w:p>
+      <w:pPr>
+        <w:pStyle w:val="ListParagraph"/>
+        <w:numPr>
+          <w:ilvl w:val="0"/>
+          <w:numId w:val="28"/>
+        </w:numPr>
+      </w:pPr>
+      <w:r>
+        <w:t>Memcached</w:t>
+      </w:r>
+    </w:p>
+    <w:p>
+      <w:pPr>
+        <w:pStyle w:val="ListParagraph"/>
+        <w:numPr>
+          <w:ilvl w:val="0"/>
+          <w:numId w:val="28"/>
+        </w:numPr>
+      </w:pPr>
+      <w:r>
+        <w:t>Explored the use of Celery and RabbitMQ</w:t>
+      </w:r>
+    </w:p>
+    <w:p>
+      <w:pPr>
+        <w:pStyle w:val="Heading4"/>
+      </w:pPr>
+      <w:r>
+        <w:t>Data Models</w:t>
+      </w:r>
+    </w:p>
+    <w:p>
+      <w:r>
+        <w:t>Django provides an Object Relation Mapping (ORM) system for database abstraction. This is very powerful as it means that the database Structured Query Language (SQL) code is handled by Django and no SQL is required for development. Instead, data models are specified, which include relationships, data types, and validation – using Django’s own ORM syntax.</w:t>
+      </w:r>
+    </w:p>
+    <w:p/>
+    <w:p>
+      <w:r>
+        <w:lastRenderedPageBreak/>
+        <w:drawing>
+          <wp:inline distT="0" distB="0" distL="0" distR="0" wp14:anchorId="597DAA40" wp14:editId="640A2069">
+            <wp:extent cx="5759450" cy="6228080"/>
+            <wp:effectExtent l="0" t="0" r="6350" b="0"/>
+            <wp:docPr id="17" name="Picture 17" descr="Text&#10;&#10;Description automatically generated"/>
+            <wp:cNvGraphicFramePr>
+              <a:graphicFrameLocks xmlns:a="http://schemas.openxmlformats.org/drawingml/2006/main" noChangeAspect="1"/>
+            </wp:cNvGraphicFramePr>
+            <a:graphic xmlns:a="http://schemas.openxmlformats.org/drawingml/2006/main">
+              <a:graphicData uri="http://schemas.openxmlformats.org/drawingml/2006/picture">
+                <pic:pic xmlns:pic="http://schemas.openxmlformats.org/drawingml/2006/picture">
+                  <pic:nvPicPr>
+                    <pic:cNvPr id="17" name="Picture 17" descr="Text&#10;&#10;Description automatically generated"/>
+                    <pic:cNvPicPr/>
+                  </pic:nvPicPr>
+                  <pic:blipFill>
+                    <a:blip r:embed="rId21"/>
+                    <a:stretch>
+                      <a:fillRect/>
+                    </a:stretch>
+                  </pic:blipFill>
+                  <pic:spPr>
+                    <a:xfrm>
+                      <a:off x="0" y="0"/>
+                      <a:ext cx="5759450" cy="6228080"/>
+                    </a:xfrm>
+                    <a:prstGeom prst="rect">
+                      <a:avLst/>
+                    </a:prstGeom>
+                  </pic:spPr>
+                </pic:pic>
+              </a:graphicData>
+            </a:graphic>
+          </wp:inline>
+        </w:drawing>
+      </w:r>
+    </w:p>
+    <w:p/>
+    <w:p>
+      <w:r>
+        <w:t xml:space="preserve">Above is an example of a simple data model. This specifies the data fields and types – </w:t>
+      </w:r>
+      <w:r>
+        <w:t>note the models,</w:t>
+      </w:r>
+      <w:r>
+        <w:t xml:space="preserve"> </w:t>
+      </w:r>
+      <w:r>
+        <w:rPr>
+          <w:b/>
+          <w:bCs/>
+        </w:rPr>
+        <w:t>CharField</w:t>
+      </w:r>
+      <w:r>
+        <w:t xml:space="preserve"> and </w:t>
+      </w:r>
+      <w:r>
+        <w:rPr>
+          <w:b/>
+          <w:bCs/>
+        </w:rPr>
+        <w:t>ForeignKey</w:t>
+      </w:r>
+      <w:r>
+        <w:rPr>
+          <w:b/>
+          <w:bCs/>
+        </w:rPr>
+        <w:t xml:space="preserve"> </w:t>
+      </w:r>
+      <w:r>
+        <w:t xml:space="preserve">– and validation – note the attributes, </w:t>
+      </w:r>
+      <w:r>
+        <w:rPr>
+          <w:b/>
+          <w:bCs/>
+        </w:rPr>
+        <w:t>max_length</w:t>
+      </w:r>
+      <w:r>
+        <w:t xml:space="preserve">, </w:t>
+      </w:r>
+      <w:r>
+        <w:rPr>
+          <w:b/>
+          <w:bCs/>
+        </w:rPr>
+        <w:t xml:space="preserve">blank, </w:t>
+      </w:r>
+      <w:r>
+        <w:t xml:space="preserve">and </w:t>
+      </w:r>
+      <w:r>
+        <w:rPr>
+          <w:b/>
+          <w:bCs/>
+        </w:rPr>
+        <w:t>null</w:t>
+      </w:r>
+      <w:r>
+        <w:t xml:space="preserve">. Django abstracts away the SQL implementation required to build this table. Instead, I perform to commands </w:t>
+      </w:r>
+      <w:r>
+        <w:rPr>
+          <w:i/>
+          <w:iCs/>
+        </w:rPr>
+        <w:t>makemigrations</w:t>
+      </w:r>
+      <w:r>
+        <w:rPr>
+          <w:i/>
+          <w:iCs/>
+        </w:rPr>
+        <w:t xml:space="preserve"> </w:t>
+      </w:r>
+      <w:r>
+        <w:t xml:space="preserve">and </w:t>
+      </w:r>
+      <w:r>
+        <w:rPr>
+          <w:i/>
+          <w:iCs/>
+        </w:rPr>
+        <w:t>migrate</w:t>
+      </w:r>
+      <w:r>
+        <w:t xml:space="preserve"> – </w:t>
+      </w:r>
+      <w:r>
+        <w:t>with these commands, Django</w:t>
+      </w:r>
+      <w:r>
+        <w:t xml:space="preserve"> </w:t>
+      </w:r>
+      <w:r>
+        <w:t>builds</w:t>
+      </w:r>
+      <w:r>
+        <w:t xml:space="preserve"> the SQL code to create the table </w:t>
+      </w:r>
+      <w:r>
+        <w:rPr>
+          <w:b/>
+          <w:bCs/>
+        </w:rPr>
+        <w:t>DeviceLocation</w:t>
+      </w:r>
+      <w:r>
+        <w:rPr>
+          <w:b/>
+          <w:bCs/>
+        </w:rPr>
+        <w:t>,</w:t>
+      </w:r>
+      <w:r>
+        <w:t xml:space="preserve"> and </w:t>
+      </w:r>
+      <w:r>
+        <w:t>then runs that code in</w:t>
+      </w:r>
+      <w:r>
+        <w:t xml:space="preserve"> PostgreSQL so that the tables are created.</w:t>
+      </w:r>
+    </w:p>
+    <w:p/>
+    <w:p>
+      <w:r>
+        <w:t xml:space="preserve">This model is not </w:t>
+      </w:r>
+      <w:r>
+        <w:rPr>
+          <w:i/>
+          <w:iCs/>
+        </w:rPr>
+        <w:t>just</w:t>
+      </w:r>
+      <w:r>
+        <w:t xml:space="preserve"> a database model though, it also contains methods (a function in Python) that can be called on a specific </w:t>
+      </w:r>
+      <w:r>
+        <w:rPr>
+          <w:b/>
+          <w:bCs/>
+        </w:rPr>
+        <w:t>instance</w:t>
+      </w:r>
+      <w:r>
+        <w:rPr>
+          <w:b/>
+          <w:bCs/>
+        </w:rPr>
+        <w:t xml:space="preserve"> </w:t>
+      </w:r>
+      <w:r>
+        <w:t xml:space="preserve">of the model. In some instances there were methods that I wanted to perform on more than one instance of the model, for these situations I created a custom </w:t>
+      </w:r>
+      <w:r>
+        <w:rPr>
+          <w:b/>
+          <w:bCs/>
+        </w:rPr>
+        <w:t>model manager</w:t>
+      </w:r>
+      <w:r>
+        <w:t>. You can see an example below.</w:t>
+      </w:r>
+    </w:p>
+    <w:p/>
+    <w:p>
+      <w:r>
+        <w:t>This also enabled me to create custom queries that I could re-use, which would be applied to the model as a whole, rather than a specific instance of the field (which is equivalent to one record in a SQL database).</w:t>
+      </w:r>
+    </w:p>
+    <w:p/>
+    <w:p>
+      <w:r>
+        <w:t xml:space="preserve">The framework is quite refined and enables the abstraction of queries from model managers, known as </w:t>
+      </w:r>
+      <w:r>
+        <w:rPr>
+          <w:b/>
+          <w:bCs/>
+        </w:rPr>
+        <w:t>querysets</w:t>
+      </w:r>
+      <w:r>
+        <w:t xml:space="preserve"> which leverage class-based development by using inheritance and polymorphism. The querysets can then be inherited by the model manager(s), which is then inherited by the data model. This provided me a neat and modular platform to work from, it was especially helpful as the system became more complex. </w:t>
+      </w:r>
+    </w:p>
+    <w:p>
+      <w:r>
+        <w:drawing>
+          <wp:inline distT="0" distB="0" distL="0" distR="0" wp14:anchorId="38967E88" wp14:editId="10D2ED1E">
+            <wp:extent cx="5759450" cy="5529580"/>
+            <wp:effectExtent l="0" t="0" r="6350" b="0"/>
+            <wp:docPr id="18" name="Picture 18" descr="Text&#10;&#10;Description automatically generated"/>
+            <wp:cNvGraphicFramePr>
+              <a:graphicFrameLocks xmlns:a="http://schemas.openxmlformats.org/drawingml/2006/main" noChangeAspect="1"/>
+            </wp:cNvGraphicFramePr>
+            <a:graphic xmlns:a="http://schemas.openxmlformats.org/drawingml/2006/main">
+              <a:graphicData uri="http://schemas.openxmlformats.org/drawingml/2006/picture">
+                <pic:pic xmlns:pic="http://schemas.openxmlformats.org/drawingml/2006/picture">
+                  <pic:nvPicPr>
+                    <pic:cNvPr id="18" name="Picture 18" descr="Text&#10;&#10;Description automatically generated"/>
+                    <pic:cNvPicPr/>
+                  </pic:nvPicPr>
+                  <pic:blipFill>
+                    <a:blip r:embed="rId22"/>
+                    <a:stretch>
+                      <a:fillRect/>
+                    </a:stretch>
+                  </pic:blipFill>
+                  <pic:spPr>
+                    <a:xfrm>
+                      <a:off x="0" y="0"/>
+                      <a:ext cx="5759450" cy="5529580"/>
+                    </a:xfrm>
+                    <a:prstGeom prst="rect">
+                      <a:avLst/>
+                    </a:prstGeom>
+                  </pic:spPr>
+                </pic:pic>
+              </a:graphicData>
+            </a:graphic>
+          </wp:inline>
+        </w:drawing>
+      </w:r>
+    </w:p>
+    <w:p/>
+    <w:p>
+      <w:r>
+        <w:t xml:space="preserve">This is the complete end-to-end </w:t>
+      </w:r>
+      <w:r>
+        <w:rPr>
+          <w:i/>
+          <w:iCs/>
+        </w:rPr>
+        <w:t>model</w:t>
+      </w:r>
+      <w:r>
+        <w:t xml:space="preserve"> for the object DeviceLocation. The items in paranthesis beside the class name, are the classes being inherited by that class. </w:t>
+      </w:r>
+      <w:r>
+        <w:t>This structure was very helpful.</w:t>
+      </w:r>
+    </w:p>
+    <w:p/>
+    <w:p>
+      <w:r>
+        <w:lastRenderedPageBreak/>
+        <w:t>Even though this model is very simple, there is a lot happening here.</w:t>
+      </w:r>
+      <w:r>
+        <w:t xml:space="preserve"> [EXPLAIN self, Django double underscores, filter with commas is essential AND criteria in SQL, type checking in method signature. </w:t>
+      </w:r>
+    </w:p>
+    <w:p/>
+    <w:p>
+      <w:r>
+        <w:t>I developed the application using a class-based paradigm which Django supports, this meant I was able to leverage built-in functionality and supplement with my own using inheritance, abstraction, and polymorphism.</w:t>
+      </w:r>
+    </w:p>
+    <w:p/>
+    <w:p/>
+    <w:p/>
+    <w:p>
+      <w:r>
+        <w:t>For example,</w:t>
+      </w:r>
+    </w:p>
+    <w:p>
+      <w:pPr>
+        <w:pStyle w:val="ListParagraph"/>
+        <w:numPr>
+          <w:ilvl w:val="0"/>
+          <w:numId w:val="27"/>
+        </w:numPr>
+      </w:pPr>
+      <w:r>
+        <w:t>CustomUser model to capture home_location and permit use of email address without need for separate username</w:t>
+      </w:r>
+    </w:p>
+    <w:p>
+      <w:pPr>
+        <w:pStyle w:val="ListParagraph"/>
+        <w:numPr>
+          <w:ilvl w:val="1"/>
+          <w:numId w:val="27"/>
+        </w:numPr>
+      </w:pPr>
+      <w:r>
+        <w:t>Discuss using Django allauth and the ability to interact social apps – which I’ve integrated using Google</w:t>
+      </w:r>
+    </w:p>
+    <w:p>
+      <w:pPr>
+        <w:pStyle w:val="ListParagraph"/>
+        <w:numPr>
+          <w:ilvl w:val="0"/>
+          <w:numId w:val="27"/>
+        </w:numPr>
+      </w:pPr>
+      <w:r>
+        <w:t>BaseAbstract inheritance to add common fields to all models</w:t>
+      </w:r>
+    </w:p>
+    <w:p>
+      <w:pPr>
+        <w:pStyle w:val="ListParagraph"/>
+        <w:numPr>
+          <w:ilvl w:val="0"/>
+          <w:numId w:val="27"/>
+        </w:numPr>
+      </w:pPr>
+      <w:r>
+        <w:t>(User) Device to (hardware) ZigbeeDevice</w:t>
+      </w:r>
+    </w:p>
+    <w:p>
+      <w:pPr>
+        <w:pStyle w:val="ListParagraph"/>
+        <w:numPr>
+          <w:ilvl w:val="0"/>
+          <w:numId w:val="27"/>
+        </w:numPr>
+      </w:pPr>
+      <w:r>
+        <w:t>Device and DeviceLocation</w:t>
+      </w:r>
+    </w:p>
+    <w:p>
+      <w:pPr>
+        <w:pStyle w:val="ListParagraph"/>
+        <w:numPr>
+          <w:ilvl w:val="0"/>
+          <w:numId w:val="27"/>
+        </w:numPr>
+      </w:pPr>
+      <w:r>
+        <w:t>Device:</w:t>
+      </w:r>
+    </w:p>
+    <w:p>
+      <w:pPr>
+        <w:pStyle w:val="ListParagraph"/>
+        <w:numPr>
+          <w:ilvl w:val="1"/>
+          <w:numId w:val="27"/>
+        </w:numPr>
+      </w:pPr>
+      <w:r>
+        <w:t>DeviceStates</w:t>
+      </w:r>
+    </w:p>
+    <w:p>
+      <w:pPr>
+        <w:pStyle w:val="ListParagraph"/>
+        <w:numPr>
+          <w:ilvl w:val="0"/>
+          <w:numId w:val="27"/>
+        </w:numPr>
+      </w:pPr>
+      <w:r>
+        <w:t>ZigbeeDevice</w:t>
+      </w:r>
+    </w:p>
+    <w:p>
+      <w:pPr>
+        <w:pStyle w:val="ListParagraph"/>
+        <w:numPr>
+          <w:ilvl w:val="1"/>
+          <w:numId w:val="27"/>
+        </w:numPr>
+      </w:pPr>
+      <w:r>
+        <w:t>ZigbeeMessage</w:t>
+      </w:r>
+    </w:p>
+    <w:p>
+      <w:pPr>
+        <w:pStyle w:val="ListParagraph"/>
+        <w:numPr>
+          <w:ilvl w:val="1"/>
+          <w:numId w:val="27"/>
+        </w:numPr>
+      </w:pPr>
+      <w:r>
+        <w:t>ZigbeeLog</w:t>
+      </w:r>
+    </w:p>
+    <w:p>
+      <w:pPr>
+        <w:pStyle w:val="ListParagraph"/>
+        <w:numPr>
+          <w:ilvl w:val="0"/>
+          <w:numId w:val="27"/>
+        </w:numPr>
+      </w:pPr>
+      <w:r>
+        <w:t>Events:</w:t>
+      </w:r>
+    </w:p>
+    <w:p>
+      <w:pPr>
+        <w:pStyle w:val="ListParagraph"/>
+        <w:numPr>
+          <w:ilvl w:val="1"/>
+          <w:numId w:val="27"/>
+        </w:numPr>
+      </w:pPr>
+      <w:r>
+        <w:t>EventTriggers</w:t>
+      </w:r>
+    </w:p>
+    <w:p>
+      <w:pPr>
+        <w:pStyle w:val="ListParagraph"/>
+        <w:numPr>
+          <w:ilvl w:val="1"/>
+          <w:numId w:val="27"/>
+        </w:numPr>
+      </w:pPr>
+      <w:r>
+        <w:t>EventResponse</w:t>
+      </w:r>
+    </w:p>
+    <w:p>
+      <w:pPr>
+        <w:pStyle w:val="ListParagraph"/>
+        <w:numPr>
+          <w:ilvl w:val="1"/>
+          <w:numId w:val="27"/>
+        </w:numPr>
+      </w:pPr>
+      <w:r>
+        <w:t>Notifications</w:t>
+      </w:r>
+    </w:p>
+    <w:p>
+      <w:pPr>
+        <w:pStyle w:val="ListParagraph"/>
+        <w:numPr>
+          <w:ilvl w:val="0"/>
+          <w:numId w:val="27"/>
+        </w:numPr>
+      </w:pPr>
+      <w:r>
+        <w:t>Notifications</w:t>
+      </w:r>
+    </w:p>
+    <w:p>
+      <w:pPr>
+        <w:pStyle w:val="ListParagraph"/>
+        <w:numPr>
+          <w:ilvl w:val="1"/>
+          <w:numId w:val="27"/>
+        </w:numPr>
+      </w:pPr>
+      <w:r>
+        <w:t>NotificationSetting</w:t>
+      </w:r>
+    </w:p>
+    <w:p>
+      <w:pPr>
+        <w:pStyle w:val="ListParagraph"/>
+        <w:numPr>
+          <w:ilvl w:val="1"/>
+          <w:numId w:val="27"/>
+        </w:numPr>
+      </w:pPr>
+      <w:r>
+        <w:t>Pushbullet</w:t>
+      </w:r>
+    </w:p>
+    <w:p>
+      <w:pPr>
+        <w:pStyle w:val="ListParagraph"/>
+        <w:numPr>
+          <w:ilvl w:val="1"/>
+          <w:numId w:val="27"/>
+        </w:numPr>
+      </w:pPr>
+      <w:r>
+        <w:t>Email</w:t>
+      </w:r>
+    </w:p>
+    <w:p>
+      <w:pPr>
+        <w:pStyle w:val="ListParagraph"/>
+        <w:numPr>
+          <w:ilvl w:val="1"/>
+          <w:numId w:val="27"/>
+        </w:numPr>
+      </w:pPr>
+      <w:r>
+        <w:t>Notification (Log)</w:t>
+      </w:r>
+    </w:p>
+    <w:p/>
+    <w:p>
+      <w:pPr>
+        <w:pStyle w:val="Heading4"/>
+      </w:pPr>
+      <w:r>
+        <w:t>MQTT protocol</w:t>
+      </w:r>
+    </w:p>
+    <w:p>
+      <w:pPr>
+        <w:pStyle w:val="Heading5"/>
+      </w:pPr>
+      <w:r>
+        <w:t>Subscribing</w:t>
+      </w:r>
+    </w:p>
+    <w:p/>
+    <w:p>
+      <w:pPr>
+        <w:pStyle w:val="Heading5"/>
+      </w:pPr>
+      <w:r>
+        <w:t>Publishing</w:t>
+      </w:r>
+    </w:p>
+    <w:p/>
     <w:p/>
     <w:p/>
     <w:p>
@@ -3351,7 +4820,6 @@
         </w:rPr>
       </w:pPr>
       <w:r>
-        <w:lastRenderedPageBreak/>
         <w:t>Memcached</w:t>
       </w:r>
     </w:p>
@@ -3428,7 +4896,7 @@
                     <pic:cNvPicPr/>
                   </pic:nvPicPr>
                   <pic:blipFill>
-                    <a:blip r:embed="rId17"/>
+                    <a:blip r:embed="rId23"/>
                     <a:stretch>
                       <a:fillRect/>
                     </a:stretch>
@@ -3487,6 +4955,7 @@
         <w:rPr>
           <w:noProof/>
         </w:rPr>
+        <w:lastRenderedPageBreak/>
         <w:drawing>
           <wp:inline distT="0" distB="0" distL="0" distR="0" wp14:anchorId="4DF651FC" wp14:editId="4E9EA1D2">
             <wp:extent cx="5759450" cy="4039870"/>
@@ -3503,7 +4972,7 @@
                     <pic:cNvPicPr/>
                   </pic:nvPicPr>
                   <pic:blipFill>
-                    <a:blip r:embed="rId18"/>
+                    <a:blip r:embed="rId24"/>
                     <a:stretch>
                       <a:fillRect/>
                     </a:stretch>
@@ -3569,7 +5038,6 @@
         </w:numPr>
       </w:pPr>
       <w:r>
-        <w:lastRenderedPageBreak/>
         <w:t>For example, my model may start with just a ZigbeeDevice FK. Then I develop the ApiDevice model, so now I need to update the EventResponse model and include ApiDevice. In future I add the MatterDevice object, now I need to add this to EventResponse. This is quite laborious and adds a very manual component, it also requires database migrations each time. It introduces redundancy too, as only one of these FK fields will be populated per database entry, the rest will be NULL values – so what’s the point of them?</w:t>
       </w:r>
     </w:p>
@@ -3681,6 +5149,7 @@
         </w:rPr>
       </w:pPr>
       <w:r>
+        <w:lastRenderedPageBreak/>
         <w:t xml:space="preserve">To then enable reverse relationship calls, e.g. providing the ability to see what EventTriggers a ZigbeeDevice is connected with, a </w:t>
       </w:r>
       <w:r>
@@ -3817,7 +5286,7 @@
         </w:rPr>
         <w:t xml:space="preserve">See </w:t>
       </w:r>
-      <w:hyperlink r:id="rId19" w:anchor="generic-relations" w:history="1">
+      <w:hyperlink r:id="rId25" w:anchor="generic-relations" w:history="1">
         <w:r>
           <w:rPr>
             <w:rStyle w:val="Hyperlink"/>
@@ -3829,7 +5298,7 @@
       <w:r>
         <w:t xml:space="preserve"> </w:t>
       </w:r>
-      <w:hyperlink r:id="rId20" w:history="1"/>
+      <w:hyperlink r:id="rId26" w:history="1"/>
     </w:p>
     <w:p>
       <w:pPr>
@@ -4308,7 +5777,7 @@
                     <pic:cNvPicPr/>
                   </pic:nvPicPr>
                   <pic:blipFill rotWithShape="1">
-                    <a:blip r:embed="rId21"/>
+                    <a:blip r:embed="rId27"/>
                     <a:srcRect b="13984"/>
                     <a:stretch/>
                   </pic:blipFill>
@@ -4372,7 +5841,7 @@
                     <pic:cNvPicPr/>
                   </pic:nvPicPr>
                   <pic:blipFill>
-                    <a:blip r:embed="rId22"/>
+                    <a:blip r:embed="rId28"/>
                     <a:stretch>
                       <a:fillRect/>
                     </a:stretch>
@@ -4442,7 +5911,7 @@
                     <pic:cNvPicPr/>
                   </pic:nvPicPr>
                   <pic:blipFill>
-                    <a:blip r:embed="rId23"/>
+                    <a:blip r:embed="rId29"/>
                     <a:stretch>
                       <a:fillRect/>
                     </a:stretch>
@@ -5410,9 +6879,9 @@
       </w:pPr>
     </w:p>
     <w:sectPr>
-      <w:headerReference w:type="default" r:id="rId24"/>
-      <w:footerReference w:type="even" r:id="rId25"/>
-      <w:footerReference w:type="default" r:id="rId26"/>
+      <w:headerReference w:type="default" r:id="rId30"/>
+      <w:footerReference w:type="even" r:id="rId31"/>
+      <w:footerReference w:type="default" r:id="rId32"/>
       <w:pgSz w:w="11906" w:h="16838"/>
       <w:pgMar w:top="1134" w:right="1418" w:bottom="1134" w:left="1418" w:header="709" w:footer="709" w:gutter="0"/>
       <w:cols w:space="708"/>
@@ -7303,6 +8772,119 @@
     </w:lvl>
   </w:abstractNum>
   <w:abstractNum w:abstractNumId="15" w15:restartNumberingAfterBreak="0">
+    <w:nsid w:val="3CC2128C"/>
+    <w:multiLevelType w:val="hybridMultilevel"/>
+    <w:tmpl w:val="841ED538"/>
+    <w:lvl w:ilvl="0" w:tplc="08090001">
+      <w:start w:val="1"/>
+      <w:numFmt w:val="bullet"/>
+      <w:lvlText w:val=""/>
+      <w:lvlJc w:val="left"/>
+      <w:pPr>
+        <w:ind w:left="720" w:hanging="360"/>
+      </w:pPr>
+      <w:rPr>
+        <w:rFonts w:ascii="Symbol" w:hAnsi="Symbol" w:hint="default"/>
+      </w:rPr>
+    </w:lvl>
+    <w:lvl w:ilvl="1" w:tplc="08090003">
+      <w:start w:val="1"/>
+      <w:numFmt w:val="bullet"/>
+      <w:lvlText w:val="o"/>
+      <w:lvlJc w:val="left"/>
+      <w:pPr>
+        <w:ind w:left="1440" w:hanging="360"/>
+      </w:pPr>
+      <w:rPr>
+        <w:rFonts w:ascii="Courier New" w:hAnsi="Courier New" w:cs="Courier New" w:hint="default"/>
+      </w:rPr>
+    </w:lvl>
+    <w:lvl w:ilvl="2" w:tplc="08090005" w:tentative="1">
+      <w:start w:val="1"/>
+      <w:numFmt w:val="bullet"/>
+      <w:lvlText w:val=""/>
+      <w:lvlJc w:val="left"/>
+      <w:pPr>
+        <w:ind w:left="2160" w:hanging="360"/>
+      </w:pPr>
+      <w:rPr>
+        <w:rFonts w:ascii="Wingdings" w:hAnsi="Wingdings" w:hint="default"/>
+      </w:rPr>
+    </w:lvl>
+    <w:lvl w:ilvl="3" w:tplc="08090001" w:tentative="1">
+      <w:start w:val="1"/>
+      <w:numFmt w:val="bullet"/>
+      <w:lvlText w:val=""/>
+      <w:lvlJc w:val="left"/>
+      <w:pPr>
+        <w:ind w:left="2880" w:hanging="360"/>
+      </w:pPr>
+      <w:rPr>
+        <w:rFonts w:ascii="Symbol" w:hAnsi="Symbol" w:hint="default"/>
+      </w:rPr>
+    </w:lvl>
+    <w:lvl w:ilvl="4" w:tplc="08090003" w:tentative="1">
+      <w:start w:val="1"/>
+      <w:numFmt w:val="bullet"/>
+      <w:lvlText w:val="o"/>
+      <w:lvlJc w:val="left"/>
+      <w:pPr>
+        <w:ind w:left="3600" w:hanging="360"/>
+      </w:pPr>
+      <w:rPr>
+        <w:rFonts w:ascii="Courier New" w:hAnsi="Courier New" w:cs="Courier New" w:hint="default"/>
+      </w:rPr>
+    </w:lvl>
+    <w:lvl w:ilvl="5" w:tplc="08090005" w:tentative="1">
+      <w:start w:val="1"/>
+      <w:numFmt w:val="bullet"/>
+      <w:lvlText w:val=""/>
+      <w:lvlJc w:val="left"/>
+      <w:pPr>
+        <w:ind w:left="4320" w:hanging="360"/>
+      </w:pPr>
+      <w:rPr>
+        <w:rFonts w:ascii="Wingdings" w:hAnsi="Wingdings" w:hint="default"/>
+      </w:rPr>
+    </w:lvl>
+    <w:lvl w:ilvl="6" w:tplc="08090001" w:tentative="1">
+      <w:start w:val="1"/>
+      <w:numFmt w:val="bullet"/>
+      <w:lvlText w:val=""/>
+      <w:lvlJc w:val="left"/>
+      <w:pPr>
+        <w:ind w:left="5040" w:hanging="360"/>
+      </w:pPr>
+      <w:rPr>
+        <w:rFonts w:ascii="Symbol" w:hAnsi="Symbol" w:hint="default"/>
+      </w:rPr>
+    </w:lvl>
+    <w:lvl w:ilvl="7" w:tplc="08090003" w:tentative="1">
+      <w:start w:val="1"/>
+      <w:numFmt w:val="bullet"/>
+      <w:lvlText w:val="o"/>
+      <w:lvlJc w:val="left"/>
+      <w:pPr>
+        <w:ind w:left="5760" w:hanging="360"/>
+      </w:pPr>
+      <w:rPr>
+        <w:rFonts w:ascii="Courier New" w:hAnsi="Courier New" w:cs="Courier New" w:hint="default"/>
+      </w:rPr>
+    </w:lvl>
+    <w:lvl w:ilvl="8" w:tplc="08090005" w:tentative="1">
+      <w:start w:val="1"/>
+      <w:numFmt w:val="bullet"/>
+      <w:lvlText w:val=""/>
+      <w:lvlJc w:val="left"/>
+      <w:pPr>
+        <w:ind w:left="6480" w:hanging="360"/>
+      </w:pPr>
+      <w:rPr>
+        <w:rFonts w:ascii="Wingdings" w:hAnsi="Wingdings" w:hint="default"/>
+      </w:rPr>
+    </w:lvl>
+  </w:abstractNum>
+  <w:abstractNum w:abstractNumId="16" w15:restartNumberingAfterBreak="0">
     <w:nsid w:val="468A6BED"/>
     <w:multiLevelType w:val="hybridMultilevel"/>
     <w:tmpl w:val="886E4ABA"/>
@@ -7415,7 +8997,120 @@
       </w:rPr>
     </w:lvl>
   </w:abstractNum>
-  <w:abstractNum w:abstractNumId="16" w15:restartNumberingAfterBreak="0">
+  <w:abstractNum w:abstractNumId="17" w15:restartNumberingAfterBreak="0">
+    <w:nsid w:val="47ED1BB6"/>
+    <w:multiLevelType w:val="hybridMultilevel"/>
+    <w:tmpl w:val="B72227F2"/>
+    <w:lvl w:ilvl="0" w:tplc="08090001">
+      <w:start w:val="1"/>
+      <w:numFmt w:val="bullet"/>
+      <w:lvlText w:val=""/>
+      <w:lvlJc w:val="left"/>
+      <w:pPr>
+        <w:ind w:left="720" w:hanging="360"/>
+      </w:pPr>
+      <w:rPr>
+        <w:rFonts w:ascii="Symbol" w:hAnsi="Symbol" w:hint="default"/>
+      </w:rPr>
+    </w:lvl>
+    <w:lvl w:ilvl="1" w:tplc="08090003" w:tentative="1">
+      <w:start w:val="1"/>
+      <w:numFmt w:val="bullet"/>
+      <w:lvlText w:val="o"/>
+      <w:lvlJc w:val="left"/>
+      <w:pPr>
+        <w:ind w:left="1440" w:hanging="360"/>
+      </w:pPr>
+      <w:rPr>
+        <w:rFonts w:ascii="Courier New" w:hAnsi="Courier New" w:cs="Courier New" w:hint="default"/>
+      </w:rPr>
+    </w:lvl>
+    <w:lvl w:ilvl="2" w:tplc="08090005" w:tentative="1">
+      <w:start w:val="1"/>
+      <w:numFmt w:val="bullet"/>
+      <w:lvlText w:val=""/>
+      <w:lvlJc w:val="left"/>
+      <w:pPr>
+        <w:ind w:left="2160" w:hanging="360"/>
+      </w:pPr>
+      <w:rPr>
+        <w:rFonts w:ascii="Wingdings" w:hAnsi="Wingdings" w:hint="default"/>
+      </w:rPr>
+    </w:lvl>
+    <w:lvl w:ilvl="3" w:tplc="08090001" w:tentative="1">
+      <w:start w:val="1"/>
+      <w:numFmt w:val="bullet"/>
+      <w:lvlText w:val=""/>
+      <w:lvlJc w:val="left"/>
+      <w:pPr>
+        <w:ind w:left="2880" w:hanging="360"/>
+      </w:pPr>
+      <w:rPr>
+        <w:rFonts w:ascii="Symbol" w:hAnsi="Symbol" w:hint="default"/>
+      </w:rPr>
+    </w:lvl>
+    <w:lvl w:ilvl="4" w:tplc="08090003" w:tentative="1">
+      <w:start w:val="1"/>
+      <w:numFmt w:val="bullet"/>
+      <w:lvlText w:val="o"/>
+      <w:lvlJc w:val="left"/>
+      <w:pPr>
+        <w:ind w:left="3600" w:hanging="360"/>
+      </w:pPr>
+      <w:rPr>
+        <w:rFonts w:ascii="Courier New" w:hAnsi="Courier New" w:cs="Courier New" w:hint="default"/>
+      </w:rPr>
+    </w:lvl>
+    <w:lvl w:ilvl="5" w:tplc="08090005" w:tentative="1">
+      <w:start w:val="1"/>
+      <w:numFmt w:val="bullet"/>
+      <w:lvlText w:val=""/>
+      <w:lvlJc w:val="left"/>
+      <w:pPr>
+        <w:ind w:left="4320" w:hanging="360"/>
+      </w:pPr>
+      <w:rPr>
+        <w:rFonts w:ascii="Wingdings" w:hAnsi="Wingdings" w:hint="default"/>
+      </w:rPr>
+    </w:lvl>
+    <w:lvl w:ilvl="6" w:tplc="08090001" w:tentative="1">
+      <w:start w:val="1"/>
+      <w:numFmt w:val="bullet"/>
+      <w:lvlText w:val=""/>
+      <w:lvlJc w:val="left"/>
+      <w:pPr>
+        <w:ind w:left="5040" w:hanging="360"/>
+      </w:pPr>
+      <w:rPr>
+        <w:rFonts w:ascii="Symbol" w:hAnsi="Symbol" w:hint="default"/>
+      </w:rPr>
+    </w:lvl>
+    <w:lvl w:ilvl="7" w:tplc="08090003" w:tentative="1">
+      <w:start w:val="1"/>
+      <w:numFmt w:val="bullet"/>
+      <w:lvlText w:val="o"/>
+      <w:lvlJc w:val="left"/>
+      <w:pPr>
+        <w:ind w:left="5760" w:hanging="360"/>
+      </w:pPr>
+      <w:rPr>
+        <w:rFonts w:ascii="Courier New" w:hAnsi="Courier New" w:cs="Courier New" w:hint="default"/>
+      </w:rPr>
+    </w:lvl>
+    <w:lvl w:ilvl="8" w:tplc="08090005" w:tentative="1">
+      <w:start w:val="1"/>
+      <w:numFmt w:val="bullet"/>
+      <w:lvlText w:val=""/>
+      <w:lvlJc w:val="left"/>
+      <w:pPr>
+        <w:ind w:left="6480" w:hanging="360"/>
+      </w:pPr>
+      <w:rPr>
+        <w:rFonts w:ascii="Wingdings" w:hAnsi="Wingdings" w:hint="default"/>
+      </w:rPr>
+    </w:lvl>
+  </w:abstractNum>
+  <w:abstractNum w:abstractNumId="18" w15:restartNumberingAfterBreak="0">
     <w:nsid w:val="4929680E"/>
     <w:multiLevelType w:val="hybridMultilevel"/>
     <w:tmpl w:val="5D5C25F4"/>
@@ -7528,7 +9223,7 @@
       </w:rPr>
     </w:lvl>
   </w:abstractNum>
-  <w:abstractNum w:abstractNumId="17" w15:restartNumberingAfterBreak="0">
+  <w:abstractNum w:abstractNumId="19" w15:restartNumberingAfterBreak="0">
     <w:nsid w:val="517B314C"/>
     <w:multiLevelType w:val="hybridMultilevel"/>
     <w:tmpl w:val="E66EB9C2"/>
@@ -7641,7 +9336,7 @@
       </w:rPr>
     </w:lvl>
   </w:abstractNum>
-  <w:abstractNum w:abstractNumId="18" w15:restartNumberingAfterBreak="0">
+  <w:abstractNum w:abstractNumId="20" w15:restartNumberingAfterBreak="0">
     <w:nsid w:val="55142B38"/>
     <w:multiLevelType w:val="hybridMultilevel"/>
     <w:tmpl w:val="6166150C"/>
@@ -7754,7 +9449,7 @@
       </w:rPr>
     </w:lvl>
   </w:abstractNum>
-  <w:abstractNum w:abstractNumId="19" w15:restartNumberingAfterBreak="0">
+  <w:abstractNum w:abstractNumId="21" w15:restartNumberingAfterBreak="0">
     <w:nsid w:val="561368FE"/>
     <w:multiLevelType w:val="hybridMultilevel"/>
     <w:tmpl w:val="517C9316"/>
@@ -7867,7 +9562,120 @@
       </w:rPr>
     </w:lvl>
   </w:abstractNum>
-  <w:abstractNum w:abstractNumId="20" w15:restartNumberingAfterBreak="0">
+  <w:abstractNum w:abstractNumId="22" w15:restartNumberingAfterBreak="0">
+    <w:nsid w:val="596965B5"/>
+    <w:multiLevelType w:val="hybridMultilevel"/>
+    <w:tmpl w:val="5732A888"/>
+    <w:lvl w:ilvl="0" w:tplc="08090001">
+      <w:start w:val="1"/>
+      <w:numFmt w:val="bullet"/>
+      <w:lvlText w:val=""/>
+      <w:lvlJc w:val="left"/>
+      <w:pPr>
+        <w:ind w:left="720" w:hanging="360"/>
+      </w:pPr>
+      <w:rPr>
+        <w:rFonts w:ascii="Symbol" w:hAnsi="Symbol" w:hint="default"/>
+      </w:rPr>
+    </w:lvl>
+    <w:lvl w:ilvl="1" w:tplc="08090003">
+      <w:start w:val="1"/>
+      <w:numFmt w:val="bullet"/>
+      <w:lvlText w:val="o"/>
+      <w:lvlJc w:val="left"/>
+      <w:pPr>
+        <w:ind w:left="1440" w:hanging="360"/>
+      </w:pPr>
+      <w:rPr>
+        <w:rFonts w:ascii="Courier New" w:hAnsi="Courier New" w:cs="Courier New" w:hint="default"/>
+      </w:rPr>
+    </w:lvl>
+    <w:lvl w:ilvl="2" w:tplc="08090005" w:tentative="1">
+      <w:start w:val="1"/>
+      <w:numFmt w:val="bullet"/>
+      <w:lvlText w:val=""/>
+      <w:lvlJc w:val="left"/>
+      <w:pPr>
+        <w:ind w:left="2160" w:hanging="360"/>
+      </w:pPr>
+      <w:rPr>
+        <w:rFonts w:ascii="Wingdings" w:hAnsi="Wingdings" w:hint="default"/>
+      </w:rPr>
+    </w:lvl>
+    <w:lvl w:ilvl="3" w:tplc="08090001" w:tentative="1">
+      <w:start w:val="1"/>
+      <w:numFmt w:val="bullet"/>
+      <w:lvlText w:val=""/>
+      <w:lvlJc w:val="left"/>
+      <w:pPr>
+        <w:ind w:left="2880" w:hanging="360"/>
+      </w:pPr>
+      <w:rPr>
+        <w:rFonts w:ascii="Symbol" w:hAnsi="Symbol" w:hint="default"/>
+      </w:rPr>
+    </w:lvl>
+    <w:lvl w:ilvl="4" w:tplc="08090003" w:tentative="1">
+      <w:start w:val="1"/>
+      <w:numFmt w:val="bullet"/>
+      <w:lvlText w:val="o"/>
+      <w:lvlJc w:val="left"/>
+      <w:pPr>
+        <w:ind w:left="3600" w:hanging="360"/>
+      </w:pPr>
+      <w:rPr>
+        <w:rFonts w:ascii="Courier New" w:hAnsi="Courier New" w:cs="Courier New" w:hint="default"/>
+      </w:rPr>
+    </w:lvl>
+    <w:lvl w:ilvl="5" w:tplc="08090005" w:tentative="1">
+      <w:start w:val="1"/>
+      <w:numFmt w:val="bullet"/>
+      <w:lvlText w:val=""/>
+      <w:lvlJc w:val="left"/>
+      <w:pPr>
+        <w:ind w:left="4320" w:hanging="360"/>
+      </w:pPr>
+      <w:rPr>
+        <w:rFonts w:ascii="Wingdings" w:hAnsi="Wingdings" w:hint="default"/>
+      </w:rPr>
+    </w:lvl>
+    <w:lvl w:ilvl="6" w:tplc="08090001" w:tentative="1">
+      <w:start w:val="1"/>
+      <w:numFmt w:val="bullet"/>
+      <w:lvlText w:val=""/>
+      <w:lvlJc w:val="left"/>
+      <w:pPr>
+        <w:ind w:left="5040" w:hanging="360"/>
+      </w:pPr>
+      <w:rPr>
+        <w:rFonts w:ascii="Symbol" w:hAnsi="Symbol" w:hint="default"/>
+      </w:rPr>
+    </w:lvl>
+    <w:lvl w:ilvl="7" w:tplc="08090003" w:tentative="1">
+      <w:start w:val="1"/>
+      <w:numFmt w:val="bullet"/>
+      <w:lvlText w:val="o"/>
+      <w:lvlJc w:val="left"/>
+      <w:pPr>
+        <w:ind w:left="5760" w:hanging="360"/>
+      </w:pPr>
+      <w:rPr>
+        <w:rFonts w:ascii="Courier New" w:hAnsi="Courier New" w:cs="Courier New" w:hint="default"/>
+      </w:rPr>
+    </w:lvl>
+    <w:lvl w:ilvl="8" w:tplc="08090005" w:tentative="1">
+      <w:start w:val="1"/>
+      <w:numFmt w:val="bullet"/>
+      <w:lvlText w:val=""/>
+      <w:lvlJc w:val="left"/>
+      <w:pPr>
+        <w:ind w:left="6480" w:hanging="360"/>
+      </w:pPr>
+      <w:rPr>
+        <w:rFonts w:ascii="Wingdings" w:hAnsi="Wingdings" w:hint="default"/>
+      </w:rPr>
+    </w:lvl>
+  </w:abstractNum>
+  <w:abstractNum w:abstractNumId="23" w15:restartNumberingAfterBreak="0">
     <w:nsid w:val="5A7204B1"/>
     <w:multiLevelType w:val="hybridMultilevel"/>
     <w:tmpl w:val="3F365F2C"/>
@@ -7980,7 +9788,7 @@
       </w:rPr>
     </w:lvl>
   </w:abstractNum>
-  <w:abstractNum w:abstractNumId="21" w15:restartNumberingAfterBreak="0">
+  <w:abstractNum w:abstractNumId="24" w15:restartNumberingAfterBreak="0">
     <w:nsid w:val="5CE46E53"/>
     <w:multiLevelType w:val="hybridMultilevel"/>
     <w:tmpl w:val="51F6CED8"/>
@@ -8093,7 +9901,7 @@
       </w:rPr>
     </w:lvl>
   </w:abstractNum>
-  <w:abstractNum w:abstractNumId="22" w15:restartNumberingAfterBreak="0">
+  <w:abstractNum w:abstractNumId="25" w15:restartNumberingAfterBreak="0">
     <w:nsid w:val="5E385D76"/>
     <w:multiLevelType w:val="hybridMultilevel"/>
     <w:tmpl w:val="71763AE8"/>
@@ -8206,7 +10014,7 @@
       </w:rPr>
     </w:lvl>
   </w:abstractNum>
-  <w:abstractNum w:abstractNumId="23" w15:restartNumberingAfterBreak="0">
+  <w:abstractNum w:abstractNumId="26" w15:restartNumberingAfterBreak="0">
     <w:nsid w:val="614444BC"/>
     <w:multiLevelType w:val="hybridMultilevel"/>
     <w:tmpl w:val="4E988E8E"/>
@@ -8319,7 +10127,7 @@
       </w:rPr>
     </w:lvl>
   </w:abstractNum>
-  <w:abstractNum w:abstractNumId="24" w15:restartNumberingAfterBreak="0">
+  <w:abstractNum w:abstractNumId="27" w15:restartNumberingAfterBreak="0">
     <w:nsid w:val="72A45BFE"/>
     <w:multiLevelType w:val="hybridMultilevel"/>
     <w:tmpl w:val="C70234FA"/>
@@ -8434,7 +10242,7 @@
       </w:rPr>
     </w:lvl>
   </w:abstractNum>
-  <w:abstractNum w:abstractNumId="25" w15:restartNumberingAfterBreak="0">
+  <w:abstractNum w:abstractNumId="28" w15:restartNumberingAfterBreak="0">
     <w:nsid w:val="765F6574"/>
     <w:multiLevelType w:val="hybridMultilevel"/>
     <w:tmpl w:val="0E648912"/>
@@ -8524,19 +10332,19 @@
     <w:abstractNumId w:val="1"/>
   </w:num>
   <w:num w:numId="2">
-    <w:abstractNumId w:val="25"/>
+    <w:abstractNumId w:val="28"/>
   </w:num>
   <w:num w:numId="3">
-    <w:abstractNumId w:val="24"/>
+    <w:abstractNumId w:val="27"/>
   </w:num>
   <w:num w:numId="4">
-    <w:abstractNumId w:val="21"/>
+    <w:abstractNumId w:val="24"/>
   </w:num>
   <w:num w:numId="5">
     <w:abstractNumId w:val="10"/>
   </w:num>
   <w:num w:numId="6">
-    <w:abstractNumId w:val="18"/>
+    <w:abstractNumId w:val="20"/>
   </w:num>
   <w:num w:numId="7">
     <w:abstractNumId w:val="5"/>
@@ -8551,16 +10359,16 @@
     <w:abstractNumId w:val="0"/>
   </w:num>
   <w:num w:numId="11">
-    <w:abstractNumId w:val="17"/>
+    <w:abstractNumId w:val="19"/>
   </w:num>
   <w:num w:numId="12">
-    <w:abstractNumId w:val="23"/>
+    <w:abstractNumId w:val="26"/>
   </w:num>
   <w:num w:numId="13">
-    <w:abstractNumId w:val="15"/>
+    <w:abstractNumId w:val="16"/>
   </w:num>
   <w:num w:numId="14">
-    <w:abstractNumId w:val="22"/>
+    <w:abstractNumId w:val="25"/>
   </w:num>
   <w:num w:numId="15">
     <w:abstractNumId w:val="7"/>
@@ -8578,7 +10386,7 @@
     <w:abstractNumId w:val="14"/>
   </w:num>
   <w:num w:numId="20">
-    <w:abstractNumId w:val="19"/>
+    <w:abstractNumId w:val="21"/>
   </w:num>
   <w:num w:numId="21">
     <w:abstractNumId w:val="9"/>
@@ -8587,16 +10395,25 @@
     <w:abstractNumId w:val="2"/>
   </w:num>
   <w:num w:numId="23">
-    <w:abstractNumId w:val="16"/>
+    <w:abstractNumId w:val="18"/>
   </w:num>
   <w:num w:numId="24">
     <w:abstractNumId w:val="8"/>
   </w:num>
   <w:num w:numId="25">
-    <w:abstractNumId w:val="20"/>
+    <w:abstractNumId w:val="23"/>
   </w:num>
   <w:num w:numId="26">
     <w:abstractNumId w:val="12"/>
+  </w:num>
+  <w:num w:numId="27">
+    <w:abstractNumId w:val="15"/>
+  </w:num>
+  <w:num w:numId="28">
+    <w:abstractNumId w:val="17"/>
+  </w:num>
+  <w:num w:numId="29">
+    <w:abstractNumId w:val="22"/>
   </w:num>
 </w:numbering>
 </file>
@@ -9086,6 +10903,26 @@
       <w:szCs w:val="20"/>
     </w:rPr>
   </w:style>
+  <w:style w:type="paragraph" w:styleId="Heading5">
+    <w:name w:val="heading 5"/>
+    <w:basedOn w:val="Normal"/>
+    <w:next w:val="Normal"/>
+    <w:link w:val="Heading5Char"/>
+    <w:uiPriority w:val="9"/>
+    <w:unhideWhenUsed/>
+    <w:qFormat/>
+    <w:rsid w:val="00CA10C1"/>
+    <w:pPr>
+      <w:keepNext/>
+      <w:keepLines/>
+      <w:spacing w:before="40"/>
+      <w:outlineLvl w:val="4"/>
+    </w:pPr>
+    <w:rPr>
+      <w:rFonts w:asciiTheme="majorHAnsi" w:eastAsiaTheme="majorEastAsia" w:hAnsiTheme="majorHAnsi" w:cstheme="majorBidi"/>
+      <w:color w:val="2F5496" w:themeColor="accent1" w:themeShade="BF"/>
+    </w:rPr>
+  </w:style>
   <w:style w:type="character" w:default="1" w:styleId="DefaultParagraphFont">
     <w:name w:val="Default Paragraph Font"/>
     <w:uiPriority w:val="1"/>
@@ -9326,6 +11163,19 @@
       <w:i/>
       <w:iCs/>
       <w:color w:val="000000" w:themeColor="text1"/>
+      <w:sz w:val="20"/>
+      <w:szCs w:val="20"/>
+    </w:rPr>
+  </w:style>
+  <w:style w:type="character" w:customStyle="1" w:styleId="Heading5Char">
+    <w:name w:val="Heading 5 Char"/>
+    <w:basedOn w:val="DefaultParagraphFont"/>
+    <w:link w:val="Heading5"/>
+    <w:uiPriority w:val="9"/>
+    <w:rsid w:val="00CA10C1"/>
+    <w:rPr>
+      <w:rFonts w:asciiTheme="majorHAnsi" w:eastAsiaTheme="majorEastAsia" w:hAnsiTheme="majorHAnsi" w:cstheme="majorBidi"/>
+      <w:color w:val="2F5496" w:themeColor="accent1" w:themeShade="BF"/>
       <w:sz w:val="20"/>
       <w:szCs w:val="20"/>
     </w:rPr>

</xml_diff>

<commit_message>
Linting and imports corrected
</commit_message>
<xml_diff>
--- a/Write-Up/Dissertation.docx
+++ b/Write-Up/Dissertation.docx
@@ -2111,6 +2111,15 @@
       <w:r>
         <w:t>Researching current solutions has clarified some of the key requirements that Smart Hub will need to deliver to in order to make it a platform worth using.</w:t>
       </w:r>
+      <w:r>
+        <w:t xml:space="preserve"> </w:t>
+      </w:r>
+      <w:r>
+        <w:rPr>
+          <w:highlight w:val="yellow"/>
+        </w:rPr>
+        <w:t>REQUIREMENTS NEED TO BE JUSTIFIED</w:t>
+      </w:r>
     </w:p>
     <w:p>
       <w:pPr>
@@ -2310,24 +2319,24 @@
           <w:numId w:val="26"/>
         </w:numPr>
         <w:rPr>
-          <w:highlight w:val="red"/>
-        </w:rPr>
-      </w:pPr>
-      <w:r>
-        <w:rPr>
-          <w:highlight w:val="red"/>
+          <w:highlight w:val="yellow"/>
+        </w:rPr>
+      </w:pPr>
+      <w:r>
+        <w:rPr>
+          <w:highlight w:val="yellow"/>
         </w:rPr>
         <w:t>The platform must be able to work with different protocols (</w:t>
       </w:r>
       <w:r>
         <w:rPr>
-          <w:highlight w:val="red"/>
+          <w:highlight w:val="yellow"/>
         </w:rPr>
         <w:t>e.g.,</w:t>
       </w:r>
       <w:r>
         <w:rPr>
-          <w:highlight w:val="red"/>
+          <w:highlight w:val="yellow"/>
         </w:rPr>
         <w:t xml:space="preserve"> Zigbee and API based devices) and manufacturer devices.</w:t>
       </w:r>
@@ -2483,6 +2492,9 @@
     <w:p>
       <w:r>
         <w:t xml:space="preserve"> </w:t>
+      </w:r>
+      <w:r>
+        <w:t xml:space="preserve">Using the above criteria, the list of potential language/framework candidates </w:t>
       </w:r>
     </w:p>
     <w:p>
@@ -2732,9 +2744,40 @@
         <w:rPr>
           <w:highlight w:val="yellow"/>
         </w:rPr>
-        <w:t xml:space="preserve"> algorithms or experimental projects. For projects without a GUI a short overview of the interfaces to the software should be outlined. For projects that have more substantial graphical user interfaces there should be an explanation for how the design has been developed including any feedback that shaped the design. The goal being to ensure that anyone building on the system understands the reasoning behind the UI and the feedback of users that led to its design.</w:t>
-      </w:r>
-    </w:p>
+        <w:t xml:space="preserve"> algorithms or experimental projects. For projects without a GUI a short overview of the interfaces to the software should be outlined. For projects that have more substantial graphical user interfaces there should be an explanation for how the design has been developed including any feedback that shaped the design. </w:t>
+      </w:r>
+      <w:r>
+        <w:rPr>
+          <w:highlight w:val="yellow"/>
+          <w:bdr w:val="single" w:sz="4" w:space="0" w:color="auto"/>
+        </w:rPr>
+        <w:t>The goal being to ensure that anyone building on the system understands the reasoning behind the UI and the feedback of users that led to its design</w:t>
+      </w:r>
+      <w:r>
+        <w:rPr>
+          <w:highlight w:val="yellow"/>
+        </w:rPr>
+        <w:t>.</w:t>
+      </w:r>
+    </w:p>
+    <w:p/>
+    <w:p>
+      <w:pPr>
+        <w:rPr>
+          <w:b/>
+          <w:bCs/>
+        </w:rPr>
+      </w:pPr>
+      <w:r>
+        <w:rPr>
+          <w:b/>
+          <w:bCs/>
+          <w:highlight w:val="yellow"/>
+        </w:rPr>
+        <w:t>Projects that demonstrate significant effort on the part of the student to deliver value to the user will do well. Projects that are designed based on the limited technical knowledge of the student will limit the value of this section.</w:t>
+      </w:r>
+    </w:p>
+    <w:p/>
     <w:p>
       <w:pPr>
         <w:spacing w:line="240" w:lineRule="auto"/>
@@ -2915,11 +2958,9 @@
       <w:r>
         <w:t xml:space="preserve">Layers were adding complexity, </w:t>
       </w:r>
-      <w:proofErr w:type="gramStart"/>
-      <w:r>
-        <w:t>e.g.</w:t>
-      </w:r>
-      <w:proofErr w:type="gramEnd"/>
+      <w:r>
+        <w:t>e.g.,</w:t>
+      </w:r>
       <w:r>
         <w:t xml:space="preserve"> accessing device from within location made it difficult to know where exactly the end-user was</w:t>
       </w:r>
@@ -3048,7 +3089,6 @@
         </w:numPr>
       </w:pPr>
       <w:r>
-        <w:lastRenderedPageBreak/>
         <w:t>Make it easy to navigate</w:t>
       </w:r>
     </w:p>
@@ -3332,6 +3372,7 @@
         </w:numPr>
       </w:pPr>
       <w:r>
+        <w:lastRenderedPageBreak/>
         <w:t>Mobile devices (not including tablets) account for over 50% of web traffic globally (</w:t>
       </w:r>
       <w:r>
@@ -3382,7 +3423,6 @@
         </w:numPr>
       </w:pPr>
       <w:r>
-        <w:lastRenderedPageBreak/>
         <w:t xml:space="preserve">The UI was created with a mobile-first ethos, </w:t>
       </w:r>
       <w:proofErr w:type="gramStart"/>

</xml_diff>